<commit_message>
added control system info
</commit_message>
<xml_diff>
--- a/wiki/Edesign344Project.docx
+++ b/wiki/Edesign344Project.docx
@@ -4,20 +4,19 @@
   <w:body>
     <w:sdt>
       <w:sdtPr>
+        <w:rPr>
+          <w:rFonts w:ascii="cmr10" w:eastAsia="Times New Roman" w:hAnsi="cmr10" w:cs="Times New Roman"/>
+          <w:sz w:val="21"/>
+          <w:szCs w:val="24"/>
+          <w:lang w:val="en-GB"/>
+        </w:rPr>
         <w:id w:val="-1340535177"/>
         <w:docPartObj>
           <w:docPartGallery w:val="Cover Pages"/>
           <w:docPartUnique/>
         </w:docPartObj>
       </w:sdtPr>
-      <w:sdtEndPr>
-        <w:rPr>
-          <w:rFonts w:ascii="cmr10" w:eastAsia="Times New Roman" w:hAnsi="cmr10" w:cs="Times New Roman"/>
-          <w:sz w:val="21"/>
-          <w:szCs w:val="24"/>
-          <w:lang w:val="en-GB"/>
-        </w:rPr>
-      </w:sdtEndPr>
+      <w:sdtEndPr/>
       <w:sdtContent>
         <w:p>
           <w:pPr>
@@ -157,6 +156,7 @@
                                       <w:calendar w:val="gregorian"/>
                                     </w:date>
                                   </w:sdtPr>
+                                  <w:sdtEndPr/>
                                   <w:sdtContent>
                                     <w:p>
                                       <w:pPr>
@@ -174,7 +174,7 @@
                                           <w:sz w:val="28"/>
                                           <w:szCs w:val="28"/>
                                         </w:rPr>
-                                        <w:t>Aug - Oct 2016</w:t>
+                                        <w:t>10/1/2016</w:t>
                                       </w:r>
                                     </w:p>
                                   </w:sdtContent>
@@ -3469,6 +3469,7 @@
                                 <w:calendar w:val="gregorian"/>
                               </w:date>
                             </w:sdtPr>
+                            <w:sdtEndPr/>
                             <w:sdtContent>
                               <w:p>
                                 <w:pPr>
@@ -3486,7 +3487,7 @@
                                     <w:sz w:val="28"/>
                                     <w:szCs w:val="28"/>
                                   </w:rPr>
-                                  <w:t>Aug - Oct 2016</w:t>
+                                  <w:t>10/1/2016</w:t>
                                 </w:r>
                               </w:p>
                             </w:sdtContent>
@@ -3694,6 +3695,7 @@
                                     <w:dataBinding w:prefixMappings="xmlns:ns0='http://purl.org/dc/elements/1.1/' xmlns:ns1='http://schemas.openxmlformats.org/package/2006/metadata/core-properties' " w:xpath="/ns1:coreProperties[1]/ns0:creator[1]" w:storeItemID="{6C3C8BC8-F283-45AE-878A-BAB7291924A1}"/>
                                     <w:text/>
                                   </w:sdtPr>
+                                  <w:sdtEndPr/>
                                   <w:sdtContent>
                                     <w:r>
                                       <w:rPr>
@@ -3730,6 +3732,7 @@
                                     <w:dataBinding w:prefixMappings="xmlns:ns0='http://schemas.openxmlformats.org/officeDocument/2006/extended-properties' " w:xpath="/ns0:Properties[1]/ns0:Company[1]" w:storeItemID="{6668398D-A668-4E3E-A5EB-62B293D839F1}"/>
                                     <w:text/>
                                   </w:sdtPr>
+                                  <w:sdtEndPr/>
                                   <w:sdtContent>
                                     <w:r>
                                       <w:rPr>
@@ -3947,6 +3950,7 @@
                                     <w:dataBinding w:prefixMappings="xmlns:ns0='http://purl.org/dc/elements/1.1/' xmlns:ns1='http://schemas.openxmlformats.org/package/2006/metadata/core-properties' " w:xpath="/ns1:coreProperties[1]/ns0:title[1]" w:storeItemID="{6C3C8BC8-F283-45AE-878A-BAB7291924A1}"/>
                                     <w:text/>
                                   </w:sdtPr>
+                                  <w:sdtEndPr/>
                                   <w:sdtContent>
                                     <w:r>
                                       <w:rPr>
@@ -3982,14 +3986,16 @@
                                     <w:dataBinding w:prefixMappings="xmlns:ns0='http://purl.org/dc/elements/1.1/' xmlns:ns1='http://schemas.openxmlformats.org/package/2006/metadata/core-properties' " w:xpath="/ns1:coreProperties[1]/ns0:subject[1]" w:storeItemID="{6C3C8BC8-F283-45AE-878A-BAB7291924A1}"/>
                                     <w:text/>
                                   </w:sdtPr>
+                                  <w:sdtEndPr/>
                                   <w:sdtContent>
                                     <w:r>
                                       <w:rPr>
                                         <w:color w:val="404040" w:themeColor="text1" w:themeTint="BF"/>
                                         <w:sz w:val="36"/>
                                         <w:szCs w:val="36"/>
+                                        <w:lang w:val="en-ZA"/>
                                       </w:rPr>
-                                      <w:t xml:space="preserve">Electronic-Design 344 </w:t>
+                                      <w:t>Electronic-Design 344</w:t>
                                     </w:r>
                                   </w:sdtContent>
                                 </w:sdt>
@@ -4016,6 +4022,10 @@
               </mc:Choice>
               <mc:Fallback>
                 <w:pict>
+                  <v:shapetype id="_x0000_t202" coordsize="21600,21600" o:spt="202" path="m,l,21600r21600,l21600,xe">
+                    <v:stroke joinstyle="miter"/>
+                    <v:path gradientshapeok="t" o:connecttype="rect"/>
+                  </v:shapetype>
                   <v:shape id="Text Box 1" o:spid="_x0000_s1056" type="#_x0000_t202" style="position:absolute;margin-left:0;margin-top:0;width:4in;height:84.25pt;z-index:251660288;visibility:visible;mso-wrap-style:square;mso-width-percent:450;mso-height-percent:0;mso-left-percent:420;mso-top-percent:175;mso-wrap-distance-left:9pt;mso-wrap-distance-top:0;mso-wrap-distance-right:9pt;mso-wrap-distance-bottom:0;mso-position-horizontal-relative:page;mso-position-vertical-relative:page;mso-width-percent:450;mso-height-percent:0;mso-left-percent:420;mso-top-percent:175;mso-width-relative:page;mso-height-relative:margin;v-text-anchor:top" o:gfxdata="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" filled="f" stroked="f" strokeweight=".5pt">
                     <v:textbox style="mso-fit-shape-to-text:t" inset="0,0,0,0">
                       <w:txbxContent>
@@ -4042,6 +4052,7 @@
                               <w:dataBinding w:prefixMappings="xmlns:ns0='http://purl.org/dc/elements/1.1/' xmlns:ns1='http://schemas.openxmlformats.org/package/2006/metadata/core-properties' " w:xpath="/ns1:coreProperties[1]/ns0:title[1]" w:storeItemID="{6C3C8BC8-F283-45AE-878A-BAB7291924A1}"/>
                               <w:text/>
                             </w:sdtPr>
+                            <w:sdtEndPr/>
                             <w:sdtContent>
                               <w:r>
                                 <w:rPr>
@@ -4077,14 +4088,16 @@
                               <w:dataBinding w:prefixMappings="xmlns:ns0='http://purl.org/dc/elements/1.1/' xmlns:ns1='http://schemas.openxmlformats.org/package/2006/metadata/core-properties' " w:xpath="/ns1:coreProperties[1]/ns0:subject[1]" w:storeItemID="{6C3C8BC8-F283-45AE-878A-BAB7291924A1}"/>
                               <w:text/>
                             </w:sdtPr>
+                            <w:sdtEndPr/>
                             <w:sdtContent>
                               <w:r>
                                 <w:rPr>
                                   <w:color w:val="404040" w:themeColor="text1" w:themeTint="BF"/>
                                   <w:sz w:val="36"/>
                                   <w:szCs w:val="36"/>
+                                  <w:lang w:val="en-ZA"/>
                                 </w:rPr>
-                                <w:t xml:space="preserve">Electronic-Design 344 </w:t>
+                                <w:t>Electronic-Design 344</w:t>
                               </w:r>
                             </w:sdtContent>
                           </w:sdt>
@@ -4108,12 +4121,17 @@
             <w:br w:type="page"/>
           </w:r>
         </w:p>
-        <w:bookmarkStart w:id="0" w:name="_GoBack" w:displacedByCustomXml="next"/>
-        <w:bookmarkEnd w:id="0" w:displacedByCustomXml="next"/>
       </w:sdtContent>
     </w:sdt>
     <w:sdt>
       <w:sdtPr>
+        <w:rPr>
+          <w:rFonts w:ascii="cmr10" w:eastAsia="Times New Roman" w:hAnsi="cmr10" w:cs="Times New Roman"/>
+          <w:color w:val="auto"/>
+          <w:sz w:val="21"/>
+          <w:szCs w:val="24"/>
+          <w:lang w:val="en-GB"/>
+        </w:rPr>
         <w:id w:val="1442567387"/>
         <w:docPartObj>
           <w:docPartGallery w:val="Table of Contents"/>
@@ -4122,14 +4140,9 @@
       </w:sdtPr>
       <w:sdtEndPr>
         <w:rPr>
-          <w:rFonts w:ascii="cmr10" w:eastAsia="Times New Roman" w:hAnsi="cmr10" w:cs="Times New Roman"/>
           <w:b/>
           <w:bCs/>
           <w:noProof/>
-          <w:color w:val="auto"/>
-          <w:sz w:val="21"/>
-          <w:szCs w:val="24"/>
-          <w:lang w:val="en-GB"/>
         </w:rPr>
       </w:sdtEndPr>
       <w:sdtContent>
@@ -5808,7 +5821,21 @@
                 <w:rStyle w:val="Hyperlink"/>
                 <w:noProof/>
               </w:rPr>
-              <w:t>Purpose &amp; Requirement</w:t>
+              <w:t>Purpose</w:t>
+            </w:r>
+            <w:r>
+              <w:rPr>
+                <w:rStyle w:val="Hyperlink"/>
+                <w:noProof/>
+              </w:rPr>
+              <w:t xml:space="preserve"> </w:t>
+            </w:r>
+            <w:r>
+              <w:rPr>
+                <w:rStyle w:val="Hyperlink"/>
+                <w:noProof/>
+              </w:rPr>
+              <w:t>&amp; Requirement</w:t>
             </w:r>
             <w:r>
               <w:rPr>
@@ -5886,12 +5913,12 @@
       <w:pPr>
         <w:pStyle w:val="Heading1"/>
       </w:pPr>
-      <w:bookmarkStart w:id="1" w:name="_Toc464809251"/>
+      <w:bookmarkStart w:id="0" w:name="_Toc464809251"/>
       <w:r>
         <w:lastRenderedPageBreak/>
         <w:t>Declaration of Own Work</w:t>
       </w:r>
-      <w:bookmarkEnd w:id="1"/>
+      <w:bookmarkEnd w:id="0"/>
     </w:p>
     <w:p>
       <w:pPr>
@@ -5911,10 +5938,7 @@
         <w:ind w:firstLine="720"/>
       </w:pPr>
       <w:r>
-        <w:t>………………..</w:t>
-      </w:r>
-      <w:r>
-        <w:t>…………………</w:t>
+        <w:t>………………..…………………</w:t>
       </w:r>
     </w:p>
     <w:p>
@@ -5945,12 +5969,12 @@
       <w:pPr>
         <w:pStyle w:val="Heading1"/>
       </w:pPr>
-      <w:bookmarkStart w:id="2" w:name="_Toc464809252"/>
+      <w:bookmarkStart w:id="1" w:name="_Toc464809252"/>
       <w:r>
         <w:lastRenderedPageBreak/>
         <w:t>Abstract</w:t>
       </w:r>
-      <w:bookmarkEnd w:id="2"/>
+      <w:bookmarkEnd w:id="1"/>
     </w:p>
     <w:p>
       <w:pPr>
@@ -5972,12 +5996,12 @@
       <w:pPr>
         <w:pStyle w:val="Heading1"/>
       </w:pPr>
-      <w:bookmarkStart w:id="3" w:name="_Toc464809253"/>
+      <w:bookmarkStart w:id="2" w:name="_Toc464809253"/>
       <w:r>
         <w:lastRenderedPageBreak/>
         <w:t>List of Abbreviations</w:t>
       </w:r>
-      <w:bookmarkEnd w:id="3"/>
+      <w:bookmarkEnd w:id="2"/>
     </w:p>
     <w:p>
       <w:pPr>
@@ -5999,12 +6023,12 @@
       <w:pPr>
         <w:pStyle w:val="Heading1"/>
       </w:pPr>
-      <w:bookmarkStart w:id="4" w:name="_Toc464809254"/>
+      <w:bookmarkStart w:id="3" w:name="_Toc464809254"/>
       <w:r>
         <w:lastRenderedPageBreak/>
         <w:t>Introduction</w:t>
       </w:r>
-      <w:bookmarkEnd w:id="4"/>
+      <w:bookmarkEnd w:id="3"/>
     </w:p>
     <w:p>
       <w:pPr>
@@ -6026,12 +6050,12 @@
       <w:pPr>
         <w:pStyle w:val="Heading1"/>
       </w:pPr>
-      <w:bookmarkStart w:id="5" w:name="_Toc464809255"/>
+      <w:bookmarkStart w:id="4" w:name="_Toc464809255"/>
       <w:r>
         <w:lastRenderedPageBreak/>
         <w:t>System Design</w:t>
       </w:r>
-      <w:bookmarkEnd w:id="5"/>
+      <w:bookmarkEnd w:id="4"/>
     </w:p>
     <w:p>
       <w:pPr>
@@ -6056,11 +6080,11 @@
       <w:pPr>
         <w:pStyle w:val="Heading2"/>
       </w:pPr>
-      <w:bookmarkStart w:id="6" w:name="_Toc464809256"/>
+      <w:bookmarkStart w:id="5" w:name="_Toc464809256"/>
       <w:r>
         <w:t>Transformers</w:t>
       </w:r>
-      <w:bookmarkEnd w:id="6"/>
+      <w:bookmarkEnd w:id="5"/>
     </w:p>
     <w:p>
       <w:pPr>
@@ -6083,12 +6107,12 @@
       <w:pPr>
         <w:pStyle w:val="Heading2"/>
       </w:pPr>
-      <w:bookmarkStart w:id="7" w:name="_Toc464809257"/>
+      <w:bookmarkStart w:id="6" w:name="_Toc464809257"/>
       <w:r>
         <w:lastRenderedPageBreak/>
         <w:t>Rectifiers &amp; Capacitor Banks</w:t>
       </w:r>
-      <w:bookmarkEnd w:id="7"/>
+      <w:bookmarkEnd w:id="6"/>
     </w:p>
     <w:p>
       <w:pPr>
@@ -6111,12 +6135,12 @@
       <w:pPr>
         <w:pStyle w:val="Heading2"/>
       </w:pPr>
-      <w:bookmarkStart w:id="8" w:name="_Toc464809258"/>
+      <w:bookmarkStart w:id="7" w:name="_Toc464809258"/>
       <w:r>
         <w:lastRenderedPageBreak/>
         <w:t>Zener Constant-Voltage Reference</w:t>
       </w:r>
-      <w:bookmarkEnd w:id="8"/>
+      <w:bookmarkEnd w:id="7"/>
     </w:p>
     <w:p>
       <w:pPr>
@@ -6139,12 +6163,12 @@
       <w:pPr>
         <w:pStyle w:val="Heading2"/>
       </w:pPr>
-      <w:bookmarkStart w:id="9" w:name="_Toc464809259"/>
+      <w:bookmarkStart w:id="8" w:name="_Toc464809259"/>
       <w:r>
         <w:lastRenderedPageBreak/>
         <w:t>Pass Output Stage</w:t>
       </w:r>
-      <w:bookmarkEnd w:id="9"/>
+      <w:bookmarkEnd w:id="8"/>
     </w:p>
     <w:p>
       <w:pPr>
@@ -6167,12 +6191,12 @@
       <w:pPr>
         <w:pStyle w:val="Heading2"/>
       </w:pPr>
-      <w:bookmarkStart w:id="10" w:name="_Toc464809260"/>
+      <w:bookmarkStart w:id="9" w:name="_Toc464809260"/>
       <w:r>
         <w:lastRenderedPageBreak/>
         <w:t>Voltage Regulator</w:t>
       </w:r>
-      <w:bookmarkEnd w:id="10"/>
+      <w:bookmarkEnd w:id="9"/>
     </w:p>
     <w:p>
       <w:pPr>
@@ -6195,12 +6219,12 @@
       <w:pPr>
         <w:pStyle w:val="Heading2"/>
       </w:pPr>
-      <w:bookmarkStart w:id="11" w:name="_Toc464809261"/>
+      <w:bookmarkStart w:id="10" w:name="_Toc464809261"/>
       <w:r>
         <w:lastRenderedPageBreak/>
         <w:t>Current limiter</w:t>
       </w:r>
-      <w:bookmarkEnd w:id="11"/>
+      <w:bookmarkEnd w:id="10"/>
     </w:p>
     <w:p>
       <w:pPr>
@@ -6223,22 +6247,22 @@
       <w:pPr>
         <w:pStyle w:val="Heading2"/>
       </w:pPr>
-      <w:bookmarkStart w:id="12" w:name="_Toc464809262"/>
+      <w:bookmarkStart w:id="11" w:name="_Toc464809262"/>
       <w:r>
         <w:lastRenderedPageBreak/>
         <w:t>Arduino Interface</w:t>
       </w:r>
-      <w:bookmarkEnd w:id="12"/>
+      <w:bookmarkEnd w:id="11"/>
     </w:p>
     <w:p>
       <w:pPr>
         <w:pStyle w:val="Heading3"/>
       </w:pPr>
-      <w:bookmarkStart w:id="13" w:name="_Toc464809263"/>
+      <w:bookmarkStart w:id="12" w:name="_Toc464809263"/>
       <w:r>
         <w:t>Inputs (PWM RC filters)</w:t>
       </w:r>
-      <w:bookmarkEnd w:id="13"/>
+      <w:bookmarkEnd w:id="12"/>
     </w:p>
     <w:p>
       <w:pPr>
@@ -6259,12 +6283,12 @@
       <w:pPr>
         <w:pStyle w:val="Heading3"/>
       </w:pPr>
-      <w:bookmarkStart w:id="14" w:name="_Toc464809264"/>
+      <w:bookmarkStart w:id="13" w:name="_Toc464809264"/>
       <w:r>
         <w:lastRenderedPageBreak/>
         <w:t>Outputs</w:t>
       </w:r>
-      <w:bookmarkEnd w:id="14"/>
+      <w:bookmarkEnd w:id="13"/>
     </w:p>
     <w:p>
       <w:pPr>
@@ -6285,22 +6309,22 @@
       <w:pPr>
         <w:pStyle w:val="Heading1"/>
       </w:pPr>
-      <w:bookmarkStart w:id="15" w:name="_Toc464809265"/>
+      <w:bookmarkStart w:id="14" w:name="_Toc464809265"/>
       <w:r>
         <w:lastRenderedPageBreak/>
         <w:t>Circuit Integration (Analogue)</w:t>
       </w:r>
-      <w:bookmarkEnd w:id="15"/>
+      <w:bookmarkEnd w:id="14"/>
     </w:p>
     <w:p>
       <w:pPr>
         <w:pStyle w:val="Heading2"/>
       </w:pPr>
-      <w:bookmarkStart w:id="16" w:name="_Toc464809266"/>
+      <w:bookmarkStart w:id="15" w:name="_Toc464809266"/>
       <w:r>
         <w:t>Final System Measurements</w:t>
       </w:r>
-      <w:bookmarkEnd w:id="16"/>
+      <w:bookmarkEnd w:id="15"/>
     </w:p>
     <w:p>
       <w:pPr>
@@ -6323,12 +6347,12 @@
       <w:pPr>
         <w:pStyle w:val="Heading2"/>
       </w:pPr>
-      <w:bookmarkStart w:id="17" w:name="_Toc464809267"/>
+      <w:bookmarkStart w:id="16" w:name="_Toc464809267"/>
       <w:r>
         <w:lastRenderedPageBreak/>
         <w:t>Interpretation of Results</w:t>
       </w:r>
-      <w:bookmarkEnd w:id="17"/>
+      <w:bookmarkEnd w:id="16"/>
     </w:p>
     <w:p>
       <w:pPr>
@@ -6351,22 +6375,361 @@
       <w:pPr>
         <w:pStyle w:val="Heading1"/>
       </w:pPr>
-      <w:bookmarkStart w:id="18" w:name="_Toc464809268"/>
+      <w:bookmarkStart w:id="17" w:name="_Toc464809268"/>
       <w:r>
         <w:lastRenderedPageBreak/>
         <w:t>Software Design</w:t>
+      </w:r>
+      <w:bookmarkEnd w:id="17"/>
+    </w:p>
+    <w:p>
+      <w:pPr>
+        <w:pStyle w:val="Heading2"/>
+      </w:pPr>
+      <w:bookmarkStart w:id="18" w:name="_Toc464809269"/>
+      <w:r>
+        <w:t>Purpose &amp; Requirement</w:t>
       </w:r>
       <w:bookmarkEnd w:id="18"/>
     </w:p>
     <w:p>
       <w:pPr>
+        <w:spacing w:line="240" w:lineRule="auto"/>
+        <w:ind w:firstLine="0"/>
+        <w:jc w:val="left"/>
+        <w:rPr>
+          <w:rFonts w:ascii="cmbx12" w:hAnsi="cmbx12" w:cs="Arial"/>
+          <w:bCs/>
+          <w:iCs/>
+          <w:sz w:val="24"/>
+          <w:szCs w:val="28"/>
+        </w:rPr>
+      </w:pPr>
+      <w:r>
+        <w:br w:type="page"/>
+      </w:r>
+    </w:p>
+    <w:p>
+      <w:pPr>
         <w:pStyle w:val="Heading2"/>
       </w:pPr>
-      <w:bookmarkStart w:id="19" w:name="_Toc464809269"/>
-      <w:r>
-        <w:t>Purpose &amp; Requirement</w:t>
-      </w:r>
+      <w:r>
+        <w:lastRenderedPageBreak/>
+        <w:t>Software Literature</w:t>
+      </w:r>
+    </w:p>
+    <w:p>
+      <w:pPr>
+        <w:spacing w:line="240" w:lineRule="auto"/>
+        <w:ind w:firstLine="0"/>
+        <w:jc w:val="left"/>
+        <w:rPr>
+          <w:rFonts w:ascii="cmbx12" w:hAnsi="cmbx12" w:cs="Arial"/>
+          <w:bCs/>
+          <w:iCs/>
+          <w:sz w:val="24"/>
+          <w:szCs w:val="28"/>
+        </w:rPr>
+      </w:pPr>
+      <w:r>
+        <w:br w:type="page"/>
+      </w:r>
+    </w:p>
+    <w:p>
+      <w:pPr>
+        <w:pStyle w:val="Heading2"/>
+      </w:pPr>
+      <w:r>
+        <w:lastRenderedPageBreak/>
+        <w:t>Software Extras</w:t>
+      </w:r>
+    </w:p>
+    <w:p>
+      <w:pPr>
+        <w:pStyle w:val="Heading3"/>
+      </w:pPr>
+      <w:r>
+        <w:t>Control System</w:t>
+      </w:r>
+    </w:p>
+    <w:p>
+      <w:pPr>
+        <w:pStyle w:val="Firstparagraph"/>
+        <w:rPr>
+          <w:i/>
+        </w:rPr>
+      </w:pPr>
+      <w:r>
+        <w:rPr>
+          <w:i/>
+        </w:rPr>
+        <w:t>I added a control system. Alas, it was not yet merged with the final version at the time of the demo. However, it can still be discussed, here.</w:t>
+      </w:r>
+    </w:p>
+    <w:p>
+      <w:pPr>
+        <w:ind w:firstLine="0"/>
+      </w:pPr>
+    </w:p>
+    <w:p>
+      <w:pPr>
+        <w:ind w:firstLine="0"/>
+      </w:pPr>
+      <w:r>
+        <w:t>The idea was to learn the plant transfer function characteristics of the power supply</w:t>
+      </w:r>
+      <w:r>
+        <w:t xml:space="preserve">, without knowing the gain of the voltage </w:t>
+      </w:r>
+      <w:r>
+        <w:t xml:space="preserve">regulator </w:t>
+      </w:r>
+      <w:r>
+        <w:t xml:space="preserve">or </w:t>
+      </w:r>
+      <w:proofErr w:type="spellStart"/>
+      <w:r>
+        <w:t>transconductance</w:t>
+      </w:r>
+      <w:proofErr w:type="spellEnd"/>
+      <w:r>
+        <w:t xml:space="preserve"> of the </w:t>
+      </w:r>
+      <w:r>
+        <w:t>current regulator</w:t>
+      </w:r>
+      <w:r>
+        <w:t>.</w:t>
+      </w:r>
+    </w:p>
+    <w:p>
+      <w:pPr>
+        <w:ind w:firstLine="0"/>
+      </w:pPr>
+    </w:p>
+    <w:p>
+      <w:pPr>
+        <w:ind w:firstLine="0"/>
+      </w:pPr>
+      <w:r>
+        <w:t>It could be described as a PI control system.</w:t>
+      </w:r>
+    </w:p>
+    <w:p>
+      <w:pPr>
+        <w:ind w:firstLine="0"/>
+      </w:pPr>
+    </w:p>
+    <w:p>
+      <w:pPr>
+        <w:ind w:firstLine="0"/>
+      </w:pPr>
+      <w:r>
+        <w:t>Using a known load is preferable, as one can set appropriate step inputs to learn the system.</w:t>
+      </w:r>
+    </w:p>
+    <w:p>
+      <w:pPr>
+        <w:ind w:firstLine="0"/>
+      </w:pPr>
+    </w:p>
+    <w:p>
+      <w:pPr>
+        <w:ind w:firstLine="0"/>
+      </w:pPr>
+      <w:proofErr w:type="spellStart"/>
+      <w:proofErr w:type="gramStart"/>
+      <w:r>
+        <w:t>Lets</w:t>
+      </w:r>
+      <w:proofErr w:type="spellEnd"/>
+      <w:proofErr w:type="gramEnd"/>
+      <w:r>
+        <w:t xml:space="preserve"> assume the case where a 1</w:t>
+      </w:r>
+      <w:r>
+        <w:t>0</w:t>
+      </w:r>
+      <w:r>
+        <w:t xml:space="preserve"> ohm calibration load is used.</w:t>
+      </w:r>
+    </w:p>
+    <w:p>
+      <w:pPr>
+        <w:ind w:firstLine="0"/>
+      </w:pPr>
+    </w:p>
+    <w:p>
+      <w:pPr>
+        <w:ind w:firstLine="0"/>
+      </w:pPr>
+      <w:r>
+        <w:t>It gave a step input of a supposed 1000mV</w:t>
+      </w:r>
+      <w:r>
+        <w:t>, and current greater than 1A</w:t>
+      </w:r>
+      <w:r>
+        <w:t>. This could be adjusted by the user.</w:t>
+      </w:r>
+      <w:r>
+        <w:t xml:space="preserve"> </w:t>
+      </w:r>
+      <w:r>
+        <w:t xml:space="preserve">Then it would take the average of </w:t>
+      </w:r>
+      <w:proofErr w:type="gramStart"/>
+      <w:r>
+        <w:t>a number of</w:t>
+      </w:r>
+      <w:proofErr w:type="gramEnd"/>
+      <w:r>
+        <w:t xml:space="preserve"> voltage measurements.</w:t>
+      </w:r>
+    </w:p>
+    <w:p>
+      <w:pPr>
+        <w:ind w:firstLine="0"/>
+      </w:pPr>
+    </w:p>
+    <w:p>
+      <w:pPr>
+        <w:spacing w:line="240" w:lineRule="auto"/>
+        <w:ind w:firstLine="0"/>
+        <w:jc w:val="left"/>
+      </w:pPr>
+      <w:r>
+        <w:t xml:space="preserve">I </w:t>
+      </w:r>
+      <w:r>
+        <w:t xml:space="preserve">also </w:t>
+      </w:r>
+      <w:r>
+        <w:t>gave the user the option of setting the number of samples before adjusting the output. Samples were sent every 200ms, therefore a good number of samples to test it would be about 5 samples, which means one sees a change every second.</w:t>
+      </w:r>
+      <w:r>
+        <w:t xml:space="preserve"> It had a slight bit of overshoot as it learned, but it would reach a steady state after about 2-3 seconds.</w:t>
+      </w:r>
+    </w:p>
+    <w:p>
+      <w:pPr>
+        <w:spacing w:line="240" w:lineRule="auto"/>
+        <w:ind w:firstLine="0"/>
+        <w:jc w:val="left"/>
+      </w:pPr>
+    </w:p>
+    <w:p>
+      <w:pPr>
+        <w:spacing w:line="240" w:lineRule="auto"/>
+        <w:ind w:firstLine="0"/>
+        <w:jc w:val="left"/>
+      </w:pPr>
+      <w:r>
+        <w:t>Upon reaching a steady state within 10%</w:t>
+      </w:r>
+      <w:r>
+        <w:t xml:space="preserve"> for at least 3 samples</w:t>
+      </w:r>
+      <w:r>
+        <w:t xml:space="preserve">, it lowered the current to </w:t>
+      </w:r>
+      <w:r>
+        <w:t xml:space="preserve">a specified value, and increased the voltage. For example, voltage now becomes 10V and current becomes 100mA. It learns what the </w:t>
+      </w:r>
+      <w:proofErr w:type="spellStart"/>
+      <w:r>
+        <w:t>transconductance</w:t>
+      </w:r>
+      <w:proofErr w:type="spellEnd"/>
+      <w:r>
+        <w:t xml:space="preserve"> is.</w:t>
+      </w:r>
+    </w:p>
+    <w:p>
+      <w:pPr>
+        <w:spacing w:line="240" w:lineRule="auto"/>
+        <w:ind w:firstLine="0"/>
+        <w:jc w:val="left"/>
+      </w:pPr>
+    </w:p>
+    <w:p>
+      <w:pPr>
+        <w:spacing w:line="240" w:lineRule="auto"/>
+        <w:ind w:firstLine="0"/>
+        <w:jc w:val="left"/>
+      </w:pPr>
+      <w:r>
+        <w:t xml:space="preserve">Upon learning the characteristic plant transfer function of the power supply, it made the voltage gain and </w:t>
+      </w:r>
+      <w:proofErr w:type="spellStart"/>
+      <w:r>
+        <w:t>transconductance</w:t>
+      </w:r>
+      <w:proofErr w:type="spellEnd"/>
+      <w:r>
+        <w:t xml:space="preserve"> less susceptible to supposed changes in future. This allowed for a smoother steady state, and less overshoot.</w:t>
+      </w:r>
+    </w:p>
+    <w:p>
+      <w:pPr>
+        <w:spacing w:line="240" w:lineRule="auto"/>
+        <w:ind w:firstLine="0"/>
+        <w:jc w:val="left"/>
+      </w:pPr>
+    </w:p>
+    <w:p>
+      <w:pPr>
+        <w:pStyle w:val="Heading1"/>
+      </w:pPr>
+      <w:r>
+        <w:t>PCB</w:t>
+      </w:r>
+    </w:p>
+    <w:p>
+      <w:pPr>
+        <w:spacing w:line="240" w:lineRule="auto"/>
+        <w:ind w:firstLine="0"/>
+        <w:jc w:val="left"/>
+      </w:pPr>
+      <w:r>
+        <w:br w:type="page"/>
+      </w:r>
+      <w:bookmarkStart w:id="19" w:name="_GoBack"/>
       <w:bookmarkEnd w:id="19"/>
+    </w:p>
+    <w:p>
+      <w:pPr>
+        <w:pStyle w:val="Heading1"/>
+      </w:pPr>
+      <w:r>
+        <w:lastRenderedPageBreak/>
+        <w:t>Photo of Circuit</w:t>
+      </w:r>
+    </w:p>
+    <w:p>
+      <w:pPr>
+        <w:spacing w:line="240" w:lineRule="auto"/>
+        <w:ind w:firstLine="0"/>
+        <w:jc w:val="left"/>
+        <w:rPr>
+          <w:rFonts w:ascii="cmbx12" w:hAnsi="cmbx12" w:cs="Arial"/>
+          <w:bCs/>
+          <w:sz w:val="28"/>
+          <w:szCs w:val="32"/>
+        </w:rPr>
+      </w:pPr>
+      <w:r>
+        <w:br w:type="page"/>
+      </w:r>
+    </w:p>
+    <w:p>
+      <w:pPr>
+        <w:pStyle w:val="Heading1"/>
+      </w:pPr>
+      <w:r>
+        <w:lastRenderedPageBreak/>
+        <w:t>Circuit Diagram</w:t>
+      </w:r>
     </w:p>
     <w:p/>
     <w:sectPr>
@@ -6478,7 +6841,7 @@
         <w:rStyle w:val="PageNumber"/>
         <w:noProof/>
       </w:rPr>
-      <w:t>1</w:t>
+      <w:t>19</w:t>
     </w:r>
     <w:r>
       <w:rPr>
@@ -7653,7 +8016,9 @@
   </w:style>
   <w:style w:type="character" w:default="1" w:styleId="DefaultParagraphFont">
     <w:name w:val="Default Paragraph Font"/>
+    <w:uiPriority w:val="1"/>
     <w:semiHidden/>
+    <w:unhideWhenUsed/>
   </w:style>
   <w:style w:type="table" w:default="1" w:styleId="TableNormal">
     <w:name w:val="Normal Table"/>
@@ -8135,7 +8500,7 @@
 </file>
 
 <file path=customXml/itemProps2.xml><?xml version="1.0" encoding="utf-8"?>
-<ds:datastoreItem xmlns:ds="http://schemas.openxmlformats.org/officeDocument/2006/customXml" ds:itemID="{817EB23C-E200-4FC1-934E-45AD902915DA}">
+<ds:datastoreItem xmlns:ds="http://schemas.openxmlformats.org/officeDocument/2006/customXml" ds:itemID="{573DF465-9775-4C30-80B9-B6A486FE86AA}">
   <ds:schemaRefs>
     <ds:schemaRef ds:uri="http://schemas.openxmlformats.org/officeDocument/2006/bibliography"/>
   </ds:schemaRefs>

</xml_diff>

<commit_message>
design: caps, zeners etc
</commit_message>
<xml_diff>
--- a/wiki/Edesign344Project.docx
+++ b/wiki/Edesign344Project.docx
@@ -16,6 +16,7 @@
           <w:docPartUnique/>
         </w:docPartObj>
       </w:sdtPr>
+      <w:sdtEndPr/>
       <w:sdtContent>
         <w:p>
           <w:pPr>
@@ -155,6 +156,7 @@
                                       <w:calendar w:val="gregorian"/>
                                     </w:date>
                                   </w:sdtPr>
+                                  <w:sdtEndPr/>
                                   <w:sdtContent>
                                     <w:p>
                                       <w:pPr>
@@ -3692,6 +3694,7 @@
                                     <w:dataBinding w:prefixMappings="xmlns:ns0='http://purl.org/dc/elements/1.1/' xmlns:ns1='http://schemas.openxmlformats.org/package/2006/metadata/core-properties' " w:xpath="/ns1:coreProperties[1]/ns0:creator[1]" w:storeItemID="{6C3C8BC8-F283-45AE-878A-BAB7291924A1}"/>
                                     <w:text/>
                                   </w:sdtPr>
+                                  <w:sdtEndPr/>
                                   <w:sdtContent>
                                     <w:r>
                                       <w:rPr>
@@ -3728,6 +3731,7 @@
                                     <w:dataBinding w:prefixMappings="xmlns:ns0='http://schemas.openxmlformats.org/officeDocument/2006/extended-properties' " w:xpath="/ns0:Properties[1]/ns0:Company[1]" w:storeItemID="{6668398D-A668-4E3E-A5EB-62B293D839F1}"/>
                                     <w:text/>
                                   </w:sdtPr>
+                                  <w:sdtEndPr/>
                                   <w:sdtContent>
                                     <w:r>
                                       <w:rPr>
@@ -3945,6 +3949,7 @@
                                     <w:dataBinding w:prefixMappings="xmlns:ns0='http://purl.org/dc/elements/1.1/' xmlns:ns1='http://schemas.openxmlformats.org/package/2006/metadata/core-properties' " w:xpath="/ns1:coreProperties[1]/ns0:title[1]" w:storeItemID="{6C3C8BC8-F283-45AE-878A-BAB7291924A1}"/>
                                     <w:text/>
                                   </w:sdtPr>
+                                  <w:sdtEndPr/>
                                   <w:sdtContent>
                                     <w:r>
                                       <w:rPr>
@@ -3980,6 +3985,7 @@
                                     <w:dataBinding w:prefixMappings="xmlns:ns0='http://purl.org/dc/elements/1.1/' xmlns:ns1='http://schemas.openxmlformats.org/package/2006/metadata/core-properties' " w:xpath="/ns1:coreProperties[1]/ns0:subject[1]" w:storeItemID="{6C3C8BC8-F283-45AE-878A-BAB7291924A1}"/>
                                     <w:text/>
                                   </w:sdtPr>
+                                  <w:sdtEndPr/>
                                   <w:sdtContent>
                                     <w:r>
                                       <w:rPr>
@@ -6975,9 +6981,26 @@
     </w:p>
     <w:p>
       <w:pPr>
+        <w:spacing w:line="240" w:lineRule="auto"/>
+        <w:ind w:firstLine="0"/>
+        <w:jc w:val="left"/>
+        <w:rPr>
+          <w:rFonts w:ascii="cmbx12" w:hAnsi="cmbx12" w:cs="Arial"/>
+          <w:bCs/>
+          <w:sz w:val="28"/>
+          <w:szCs w:val="32"/>
+        </w:rPr>
+      </w:pPr>
+      <w:r>
+        <w:br w:type="page"/>
+      </w:r>
+    </w:p>
+    <w:p>
+      <w:pPr>
         <w:pStyle w:val="Heading1"/>
       </w:pPr>
       <w:r>
+        <w:lastRenderedPageBreak/>
         <w:t>Problem Statement</w:t>
       </w:r>
     </w:p>
@@ -7088,7 +7111,6 @@
         </w:numPr>
       </w:pPr>
       <w:r>
-        <w:lastRenderedPageBreak/>
         <w:t>All in all, there is about a 2-3V drop to regulate unregulated voltgage after the diode bridge.</w:t>
       </w:r>
     </w:p>
@@ -7186,6 +7208,30 @@
       <w:bookmarkEnd w:id="5"/>
     </w:p>
     <w:p>
+      <w:pPr>
+        <w:pStyle w:val="Heading3"/>
+      </w:pPr>
+      <w:r>
+        <w:t>Literature Study</w:t>
+      </w:r>
+    </w:p>
+    <w:p>
+      <w:pPr>
+        <w:pStyle w:val="Firstparagraph"/>
+      </w:pPr>
+      <w:r>
+        <w:t xml:space="preserve">Michael Bay invented transformers in 1903. </w:t>
+      </w:r>
+    </w:p>
+    <w:p>
+      <w:pPr>
+        <w:pStyle w:val="Heading3"/>
+      </w:pPr>
+      <w:r>
+        <w:t>Design</w:t>
+      </w:r>
+    </w:p>
+    <w:p>
       <w:r>
         <w:t>There are two transformers provided: a 230V primary to 15V 1A secondary transformer, as well as a dual secondary 9V</w:t>
       </w:r>
@@ -7193,7 +7239,7 @@
         <w:t xml:space="preserve"> 400mA</w:t>
       </w:r>
       <w:r>
-        <w:t xml:space="preserve"> transformer. There are another two transfomers which I have available which I will consider, a 16V dual secondary</w:t>
+        <w:t xml:space="preserve"> transformer. There are another two transfomers , a 16V dual secondary</w:t>
       </w:r>
       <w:r>
         <w:t xml:space="preserve"> (unknown current rating)</w:t>
@@ -7266,6 +7312,7 @@
     </w:p>
     <w:p>
       <w:r>
+        <w:lastRenderedPageBreak/>
         <w:t>However, the greatest one of them all is the 20V 8A one.</w:t>
       </w:r>
       <w:r>
@@ -7275,8 +7322,22 @@
     <w:p/>
     <w:p>
       <w:r>
-        <w:lastRenderedPageBreak/>
-        <w:t xml:space="preserve">I had planned to use dual LM358 op amps since I had a bountiful supply, and they could output 0V in single rail mode </w:t>
+        <w:t xml:space="preserve">It was planned that </w:t>
+      </w:r>
+      <w:r>
+        <w:t xml:space="preserve">dual LM358 op amps </w:t>
+      </w:r>
+      <w:r>
+        <w:t xml:space="preserve">would be used </w:t>
+      </w:r>
+      <w:r>
+        <w:t>since a bountiful supply</w:t>
+      </w:r>
+      <w:r>
+        <w:t xml:space="preserve"> was available</w:t>
+      </w:r>
+      <w:r>
+        <w:t xml:space="preserve">, and they could output 0V in single rail mode </w:t>
       </w:r>
       <w:r>
         <w:rPr>
@@ -7290,20 +7351,792 @@
       <w:r>
         <w:t>requires only 1 rail to fully make use of the extra voltage overhead.</w:t>
       </w:r>
-      <w:bookmarkStart w:id="6" w:name="_GoBack"/>
+    </w:p>
+    <w:p/>
+    <w:p>
+      <w:pPr>
+        <w:pStyle w:val="Heading3"/>
+      </w:pPr>
+      <w:r>
+        <w:t>Analysis</w:t>
+      </w:r>
+    </w:p>
+    <w:p>
+      <w:pPr>
+        <w:pStyle w:val="Heading3"/>
+      </w:pPr>
+      <w:r>
+        <w:t>Building the circuit</w:t>
+      </w:r>
+    </w:p>
+    <w:p>
+      <w:pPr>
+        <w:pStyle w:val="Heading3"/>
+      </w:pPr>
+      <w:r>
+        <w:t>Measurements</w:t>
+      </w:r>
+    </w:p>
+    <w:p>
+      <w:pPr>
+        <w:pStyle w:val="Firstparagraph"/>
+      </w:pPr>
+      <w:r>
+        <w:t>The 160W transformer drops about 1V per 1A that is drawn. It is 30V unloaded, and fits withing the max power supply rating for the LM358</w:t>
+      </w:r>
+      <w:r>
+        <w:t xml:space="preserve"> </w:t>
+      </w:r>
+      <w:sdt>
+        <w:sdtPr>
+          <w:id w:val="-103271898"/>
+          <w:citation/>
+        </w:sdtPr>
+        <w:sdtEndPr/>
+        <w:sdtContent>
+          <w:r>
+            <w:fldChar w:fldCharType="begin"/>
+          </w:r>
+          <w:r>
+            <w:rPr>
+              <w:lang w:val="en-ZA"/>
+            </w:rPr>
+            <w:instrText xml:space="preserve"> CITATION LM3 \l 7177 </w:instrText>
+          </w:r>
+          <w:r>
+            <w:fldChar w:fldCharType="separate"/>
+          </w:r>
+          <w:r>
+            <w:rPr>
+              <w:noProof/>
+              <w:lang w:val="en-ZA"/>
+            </w:rPr>
+            <w:t>[1]</w:t>
+          </w:r>
+          <w:r>
+            <w:fldChar w:fldCharType="end"/>
+          </w:r>
+        </w:sdtContent>
+      </w:sdt>
+    </w:p>
+    <w:p>
+      <w:pPr>
+        <w:pStyle w:val="Heading3"/>
+      </w:pPr>
+      <w:r>
+        <w:t>Comparison of theoretical and measured values</w:t>
+      </w:r>
+    </w:p>
+    <w:p>
+      <w:pPr>
+        <w:pStyle w:val="Heading3"/>
+      </w:pPr>
+      <w:r>
+        <w:t>Conclusion and recommendations</w:t>
+      </w:r>
+    </w:p>
+    <w:p>
+      <w:pPr>
+        <w:pStyle w:val="Firstparagraph"/>
+      </w:pPr>
+    </w:p>
+    <w:p/>
+    <w:p>
+      <w:pPr>
+        <w:spacing w:line="240" w:lineRule="auto"/>
+        <w:ind w:firstLine="0"/>
+        <w:jc w:val="left"/>
+      </w:pPr>
+      <w:r>
+        <w:br w:type="page"/>
+      </w:r>
+    </w:p>
+    <w:p>
+      <w:pPr>
+        <w:pStyle w:val="Heading2"/>
+      </w:pPr>
+      <w:bookmarkStart w:id="6" w:name="_Toc464859011"/>
+      <w:r>
+        <w:lastRenderedPageBreak/>
+        <w:t>Rectifiers &amp; Capacitor Banks</w:t>
+      </w:r>
       <w:bookmarkEnd w:id="6"/>
     </w:p>
-    <w:p/>
-    <w:p/>
+    <w:p>
+      <w:pPr>
+        <w:pStyle w:val="Heading3"/>
+      </w:pPr>
+      <w:r>
+        <w:t>Literature Study</w:t>
+      </w:r>
+    </w:p>
+    <w:p>
+      <w:pPr>
+        <w:pStyle w:val="Firstparagraph"/>
+      </w:pPr>
+      <w:r>
+        <w:t>Today, tomorrow, together.</w:t>
+      </w:r>
+    </w:p>
+    <w:p>
+      <w:pPr>
+        <w:pStyle w:val="Heading3"/>
+      </w:pPr>
+      <w:r>
+        <w:t>Design</w:t>
+      </w:r>
+    </w:p>
+    <w:p>
+      <w:pPr>
+        <w:pStyle w:val="Firstparagraph"/>
+      </w:pPr>
+      <w:r>
+        <w:t>The taylor series approximated ripple equation gives the voltage ripple over the capacitors when the max current is flowing through the diode bridge and depends on the frequency of the mains, and the capacitance used.</w:t>
+      </w:r>
+    </w:p>
+    <w:p>
+      <w:pPr>
+        <w:pStyle w:val="Firstparagraph"/>
+      </w:pPr>
+      <m:oMathPara>
+        <m:oMath>
+          <m:sSub>
+            <m:sSubPr>
+              <m:ctrlPr>
+                <w:rPr>
+                  <w:rFonts w:ascii="Cambria Math" w:hAnsi="Cambria Math"/>
+                  <w:i/>
+                </w:rPr>
+              </m:ctrlPr>
+            </m:sSubPr>
+            <m:e>
+              <m:r>
+                <w:rPr>
+                  <w:rFonts w:ascii="Cambria Math" w:hAnsi="Cambria Math"/>
+                </w:rPr>
+                <m:t>V</m:t>
+              </m:r>
+            </m:e>
+            <m:sub>
+              <m:r>
+                <w:rPr>
+                  <w:rFonts w:ascii="Cambria Math" w:hAnsi="Cambria Math"/>
+                </w:rPr>
+                <m:t>r</m:t>
+              </m:r>
+            </m:sub>
+          </m:sSub>
+          <m:r>
+            <w:rPr>
+              <w:rFonts w:ascii="Cambria Math" w:hAnsi="Cambria Math"/>
+            </w:rPr>
+            <m:t>=</m:t>
+          </m:r>
+          <m:f>
+            <m:fPr>
+              <m:ctrlPr>
+                <w:rPr>
+                  <w:rFonts w:ascii="Cambria Math" w:hAnsi="Cambria Math"/>
+                  <w:i/>
+                </w:rPr>
+              </m:ctrlPr>
+            </m:fPr>
+            <m:num>
+              <m:sSub>
+                <m:sSubPr>
+                  <m:ctrlPr>
+                    <w:rPr>
+                      <w:rFonts w:ascii="Cambria Math" w:hAnsi="Cambria Math"/>
+                      <w:i/>
+                    </w:rPr>
+                  </m:ctrlPr>
+                </m:sSubPr>
+                <m:e>
+                  <m:r>
+                    <w:rPr>
+                      <w:rFonts w:ascii="Cambria Math" w:hAnsi="Cambria Math"/>
+                    </w:rPr>
+                    <m:t>I</m:t>
+                  </m:r>
+                </m:e>
+                <m:sub>
+                  <m:r>
+                    <w:rPr>
+                      <w:rFonts w:ascii="Cambria Math" w:hAnsi="Cambria Math"/>
+                    </w:rPr>
+                    <m:t>max</m:t>
+                  </m:r>
+                </m:sub>
+              </m:sSub>
+            </m:num>
+            <m:den>
+              <m:r>
+                <w:rPr>
+                  <w:rFonts w:ascii="Cambria Math" w:hAnsi="Cambria Math"/>
+                </w:rPr>
+                <m:t>2∙f∙C</m:t>
+              </m:r>
+            </m:den>
+          </m:f>
+        </m:oMath>
+      </m:oMathPara>
+    </w:p>
+    <w:p>
+      <w:pPr>
+        <w:spacing w:line="240" w:lineRule="auto"/>
+        <w:ind w:firstLine="0"/>
+        <w:jc w:val="left"/>
+      </w:pPr>
+      <w:r>
+        <w:t>Two 10mF 35V capacitors were available. With Imax = 1A, f = 50Hz and C = 20mF.</w:t>
+      </w:r>
+    </w:p>
+    <w:p>
+      <w:pPr>
+        <w:spacing w:line="240" w:lineRule="auto"/>
+        <w:ind w:firstLine="0"/>
+        <w:jc w:val="center"/>
+        <w:rPr>
+          <w:bCs/>
+          <w:iCs/>
+          <w:sz w:val="24"/>
+          <w:szCs w:val="28"/>
+        </w:rPr>
+      </w:pPr>
+      <m:oMathPara>
+        <m:oMath>
+          <m:sSub>
+            <m:sSubPr>
+              <m:ctrlPr>
+                <w:rPr>
+                  <w:rFonts w:ascii="Cambria Math" w:hAnsi="Cambria Math"/>
+                  <w:i/>
+                </w:rPr>
+              </m:ctrlPr>
+            </m:sSubPr>
+            <m:e>
+              <m:r>
+                <w:rPr>
+                  <w:rFonts w:ascii="Cambria Math" w:hAnsi="Cambria Math"/>
+                </w:rPr>
+                <m:t>V</m:t>
+              </m:r>
+            </m:e>
+            <m:sub>
+              <m:r>
+                <w:rPr>
+                  <w:rFonts w:ascii="Cambria Math" w:hAnsi="Cambria Math"/>
+                </w:rPr>
+                <m:t>r</m:t>
+              </m:r>
+            </m:sub>
+          </m:sSub>
+          <m:r>
+            <w:rPr>
+              <w:rFonts w:ascii="Cambria Math" w:hAnsi="Cambria Math" w:cs="Arial"/>
+              <w:sz w:val="24"/>
+              <w:szCs w:val="28"/>
+            </w:rPr>
+            <m:t>=500mV</m:t>
+          </m:r>
+        </m:oMath>
+      </m:oMathPara>
+    </w:p>
+    <w:p>
+      <w:pPr>
+        <w:spacing w:line="240" w:lineRule="auto"/>
+        <w:ind w:firstLine="0"/>
+        <w:rPr>
+          <w:bCs/>
+          <w:iCs/>
+          <w:szCs w:val="21"/>
+        </w:rPr>
+      </w:pPr>
+    </w:p>
+    <w:p>
+      <w:pPr>
+        <w:keepNext/>
+        <w:spacing w:line="240" w:lineRule="auto"/>
+        <w:ind w:firstLine="0"/>
+      </w:pPr>
+      <w:r>
+        <w:rPr>
+          <w:noProof/>
+          <w:lang w:val="en-ZA" w:eastAsia="en-ZA"/>
+        </w:rPr>
+        <w:drawing>
+          <wp:inline distT="0" distB="0" distL="0" distR="0" wp14:anchorId="4F71D1A1" wp14:editId="4B162855">
+            <wp:extent cx="4679950" cy="1804035"/>
+            <wp:effectExtent l="0" t="0" r="6350" b="5715"/>
+            <wp:docPr id="41" name="Picture 41"/>
+            <wp:cNvGraphicFramePr>
+              <a:graphicFrameLocks xmlns:a="http://schemas.openxmlformats.org/drawingml/2006/main" noChangeAspect="1"/>
+            </wp:cNvGraphicFramePr>
+            <a:graphic xmlns:a="http://schemas.openxmlformats.org/drawingml/2006/main">
+              <a:graphicData uri="http://schemas.openxmlformats.org/drawingml/2006/picture">
+                <pic:pic xmlns:pic="http://schemas.openxmlformats.org/drawingml/2006/picture">
+                  <pic:nvPicPr>
+                    <pic:cNvPr id="1" name=""/>
+                    <pic:cNvPicPr/>
+                  </pic:nvPicPr>
+                  <pic:blipFill>
+                    <a:blip r:embed="rId9"/>
+                    <a:stretch>
+                      <a:fillRect/>
+                    </a:stretch>
+                  </pic:blipFill>
+                  <pic:spPr>
+                    <a:xfrm>
+                      <a:off x="0" y="0"/>
+                      <a:ext cx="4679950" cy="1804035"/>
+                    </a:xfrm>
+                    <a:prstGeom prst="rect">
+                      <a:avLst/>
+                    </a:prstGeom>
+                  </pic:spPr>
+                </pic:pic>
+              </a:graphicData>
+            </a:graphic>
+          </wp:inline>
+        </w:drawing>
+      </w:r>
+    </w:p>
+    <w:p>
+      <w:pPr>
+        <w:pStyle w:val="Caption"/>
+        <w:jc w:val="center"/>
+      </w:pPr>
+      <w:r>
+        <w:t xml:space="preserve">Figure </w:t>
+      </w:r>
+      <w:r>
+        <w:fldChar w:fldCharType="begin"/>
+      </w:r>
+      <w:r>
+        <w:instrText xml:space="preserve"> STYLEREF 1 \s </w:instrText>
+      </w:r>
+      <w:r>
+        <w:fldChar w:fldCharType="separate"/>
+      </w:r>
+      <w:r>
+        <w:rPr>
+          <w:noProof/>
+        </w:rPr>
+        <w:t>5</w:t>
+      </w:r>
+      <w:r>
+        <w:fldChar w:fldCharType="end"/>
+      </w:r>
+      <w:r>
+        <w:noBreakHyphen/>
+      </w:r>
+      <w:r>
+        <w:fldChar w:fldCharType="begin"/>
+      </w:r>
+      <w:r>
+        <w:instrText xml:space="preserve"> SEQ Figure \* ARABIC \s 1 </w:instrText>
+      </w:r>
+      <w:r>
+        <w:fldChar w:fldCharType="separate"/>
+      </w:r>
+      <w:r>
+        <w:rPr>
+          <w:noProof/>
+        </w:rPr>
+        <w:t>1</w:t>
+      </w:r>
+      <w:r>
+        <w:fldChar w:fldCharType="end"/>
+      </w:r>
+      <w:r>
+        <w:t>: Bridge and capacitors</w:t>
+      </w:r>
+    </w:p>
+    <w:p>
+      <w:pPr>
+        <w:ind w:firstLine="0"/>
+      </w:pPr>
+      <w:r>
+        <w:t>A steadier voltage reference was used to supply power to everything except the pass transistor. With the estimated power usage to be about 100mA, the steadier voltage supply would have about 50mV of ripple.</w:t>
+      </w:r>
+      <w:r>
+        <w:t xml:space="preserve"> Besides current not being able to escape through the blocking diode, i</w:t>
+      </w:r>
+      <w:r>
+        <w:t xml:space="preserve">t is steadier because less current discharges out of the capacitors, and </w:t>
+      </w:r>
+      <w:r>
+        <w:t>relates to the equation:</w:t>
+      </w:r>
+    </w:p>
+    <w:p>
+      <w:pPr>
+        <w:ind w:firstLine="0"/>
+      </w:pPr>
+      <m:oMathPara>
+        <m:oMath>
+          <m:f>
+            <m:fPr>
+              <m:ctrlPr>
+                <w:rPr>
+                  <w:rFonts w:ascii="Cambria Math" w:hAnsi="Cambria Math"/>
+                  <w:i/>
+                </w:rPr>
+              </m:ctrlPr>
+            </m:fPr>
+            <m:num>
+              <m:r>
+                <w:rPr>
+                  <w:rFonts w:ascii="Cambria Math" w:hAnsi="Cambria Math"/>
+                </w:rPr>
+                <m:t>dv</m:t>
+              </m:r>
+            </m:num>
+            <m:den>
+              <m:r>
+                <w:rPr>
+                  <w:rFonts w:ascii="Cambria Math" w:hAnsi="Cambria Math"/>
+                </w:rPr>
+                <m:t>dt</m:t>
+              </m:r>
+            </m:den>
+          </m:f>
+          <m:r>
+            <w:rPr>
+              <w:rFonts w:ascii="Cambria Math" w:hAnsi="Cambria Math"/>
+            </w:rPr>
+            <m:t>=</m:t>
+          </m:r>
+          <m:f>
+            <m:fPr>
+              <m:type m:val="skw"/>
+              <m:ctrlPr>
+                <w:rPr>
+                  <w:rFonts w:ascii="Cambria Math" w:hAnsi="Cambria Math"/>
+                  <w:i/>
+                </w:rPr>
+              </m:ctrlPr>
+            </m:fPr>
+            <m:num>
+              <m:r>
+                <w:rPr>
+                  <w:rFonts w:ascii="Cambria Math" w:hAnsi="Cambria Math"/>
+                </w:rPr>
+                <m:t>i</m:t>
+              </m:r>
+            </m:num>
+            <m:den>
+              <m:r>
+                <w:rPr>
+                  <w:rFonts w:ascii="Cambria Math" w:hAnsi="Cambria Math"/>
+                </w:rPr>
+                <m:t>C</m:t>
+              </m:r>
+            </m:den>
+          </m:f>
+        </m:oMath>
+      </m:oMathPara>
+    </w:p>
+    <w:p>
+      <w:pPr>
+        <w:ind w:firstLine="0"/>
+      </w:pPr>
+      <w:r>
+        <w:t>With less current, and more capacitance, the change in voltage is less.</w:t>
+      </w:r>
+    </w:p>
+    <w:p>
+      <w:pPr>
+        <w:ind w:firstLine="0"/>
+      </w:pPr>
+    </w:p>
+    <w:p>
+      <w:pPr>
+        <w:spacing w:line="240" w:lineRule="auto"/>
+        <w:ind w:firstLine="0"/>
+        <w:rPr>
+          <w:szCs w:val="21"/>
+        </w:rPr>
+      </w:pPr>
+      <w:r>
+        <w:rPr>
+          <w:bCs/>
+          <w:iCs/>
+          <w:szCs w:val="21"/>
+        </w:rPr>
+        <w:t xml:space="preserve">Luckily, the whole purpose of a voltage regulator is to regulate the input. Therefore, the op </w:t>
+      </w:r>
+      <w:bookmarkStart w:id="7" w:name="_GoBack"/>
+      <w:bookmarkEnd w:id="7"/>
+      <w:r>
+        <w:rPr>
+          <w:bCs/>
+          <w:iCs/>
+          <w:szCs w:val="21"/>
+        </w:rPr>
+        <w:t>amp can compensate for this lesser ripple by having a stable zener reference.</w:t>
+      </w:r>
+    </w:p>
     <w:p>
       <w:pPr>
         <w:pStyle w:val="Heading2"/>
       </w:pPr>
-      <w:bookmarkStart w:id="7" w:name="_Toc464859011"/>
-      <w:r>
-        <w:t>Rectifiers &amp; Capacitor Banks</w:t>
-      </w:r>
-      <w:bookmarkEnd w:id="7"/>
+      <w:bookmarkStart w:id="8" w:name="_Toc464859012"/>
+      <w:r>
+        <w:lastRenderedPageBreak/>
+        <w:t>Zener Constant-Voltage Reference</w:t>
+      </w:r>
+      <w:bookmarkEnd w:id="8"/>
+    </w:p>
+    <w:p>
+      <w:pPr>
+        <w:pStyle w:val="Heading3"/>
+      </w:pPr>
+      <w:r>
+        <w:t>Literature Study</w:t>
+      </w:r>
+    </w:p>
+    <w:p>
+      <w:pPr>
+        <w:pStyle w:val="Heading3"/>
+      </w:pPr>
+      <w:r>
+        <w:t>Design</w:t>
+      </w:r>
+    </w:p>
+    <w:p>
+      <w:pPr>
+        <w:pStyle w:val="Firstparagraph"/>
+        <w:keepNext/>
+      </w:pPr>
+      <w:r>
+        <w:rPr>
+          <w:noProof/>
+          <w:lang w:val="en-ZA" w:eastAsia="en-ZA"/>
+        </w:rPr>
+        <w:drawing>
+          <wp:inline distT="0" distB="0" distL="0" distR="0" wp14:anchorId="16F07308" wp14:editId="68F5BB87">
+            <wp:extent cx="4679950" cy="2646045"/>
+            <wp:effectExtent l="0" t="0" r="6350" b="1905"/>
+            <wp:docPr id="43" name="Picture 43"/>
+            <wp:cNvGraphicFramePr>
+              <a:graphicFrameLocks xmlns:a="http://schemas.openxmlformats.org/drawingml/2006/main" noChangeAspect="1"/>
+            </wp:cNvGraphicFramePr>
+            <a:graphic xmlns:a="http://schemas.openxmlformats.org/drawingml/2006/main">
+              <a:graphicData uri="http://schemas.openxmlformats.org/drawingml/2006/picture">
+                <pic:pic xmlns:pic="http://schemas.openxmlformats.org/drawingml/2006/picture">
+                  <pic:nvPicPr>
+                    <pic:cNvPr id="1" name=""/>
+                    <pic:cNvPicPr/>
+                  </pic:nvPicPr>
+                  <pic:blipFill>
+                    <a:blip r:embed="rId10"/>
+                    <a:stretch>
+                      <a:fillRect/>
+                    </a:stretch>
+                  </pic:blipFill>
+                  <pic:spPr>
+                    <a:xfrm>
+                      <a:off x="0" y="0"/>
+                      <a:ext cx="4679950" cy="2646045"/>
+                    </a:xfrm>
+                    <a:prstGeom prst="rect">
+                      <a:avLst/>
+                    </a:prstGeom>
+                  </pic:spPr>
+                </pic:pic>
+              </a:graphicData>
+            </a:graphic>
+          </wp:inline>
+        </w:drawing>
+      </w:r>
+    </w:p>
+    <w:p>
+      <w:pPr>
+        <w:pStyle w:val="Caption"/>
+        <w:jc w:val="center"/>
+      </w:pPr>
+      <w:r>
+        <w:t xml:space="preserve">Figure </w:t>
+      </w:r>
+      <w:r>
+        <w:fldChar w:fldCharType="begin"/>
+      </w:r>
+      <w:r>
+        <w:instrText xml:space="preserve"> STYLEREF 1 \s </w:instrText>
+      </w:r>
+      <w:r>
+        <w:fldChar w:fldCharType="separate"/>
+      </w:r>
+      <w:r>
+        <w:rPr>
+          <w:noProof/>
+        </w:rPr>
+        <w:t>5</w:t>
+      </w:r>
+      <w:r>
+        <w:fldChar w:fldCharType="end"/>
+      </w:r>
+      <w:r>
+        <w:noBreakHyphen/>
+      </w:r>
+      <w:r>
+        <w:fldChar w:fldCharType="begin"/>
+      </w:r>
+      <w:r>
+        <w:instrText xml:space="preserve"> SEQ Figure \* ARABIC \s 1 </w:instrText>
+      </w:r>
+      <w:r>
+        <w:fldChar w:fldCharType="separate"/>
+      </w:r>
+      <w:r>
+        <w:rPr>
+          <w:noProof/>
+        </w:rPr>
+        <w:t>2</w:t>
+      </w:r>
+      <w:r>
+        <w:fldChar w:fldCharType="end"/>
+      </w:r>
+      <w:r>
+        <w:t>: Zener reference circuit</w:t>
+      </w:r>
+    </w:p>
+    <w:p>
+      <w:pPr>
+        <w:ind w:firstLine="0"/>
+      </w:pPr>
+      <w:r>
+        <w:t xml:space="preserve">The zener is biased in the linear region. See appendix for </w:t>
+      </w:r>
+      <w:r>
+        <w:rPr>
+          <w:color w:val="FF0000"/>
+        </w:rPr>
+        <w:t>Calculations</w:t>
+      </w:r>
+      <w:r>
+        <w:rPr>
+          <w:color w:val="FF0000"/>
+        </w:rPr>
+        <w:t>.</w:t>
+      </w:r>
+      <w:r>
+        <w:t xml:space="preserve"> The 10uF is used to stabilise the zener reference somewhat.</w:t>
+      </w:r>
+    </w:p>
+    <w:p>
+      <w:pPr>
+        <w:pStyle w:val="Heading3"/>
+      </w:pPr>
+      <w:r>
+        <w:t>Analysis</w:t>
+      </w:r>
+    </w:p>
+    <w:p>
+      <w:pPr>
+        <w:pStyle w:val="Heading3"/>
+      </w:pPr>
+      <w:r>
+        <w:t>Building the circuit</w:t>
+      </w:r>
+    </w:p>
+    <w:p>
+      <w:pPr>
+        <w:pStyle w:val="Heading3"/>
+      </w:pPr>
+      <w:r>
+        <w:t>Measurements</w:t>
+      </w:r>
+    </w:p>
+    <w:p>
+      <w:pPr>
+        <w:pStyle w:val="Heading3"/>
+      </w:pPr>
+      <w:r>
+        <w:t>Comparison of theoretical and measured values</w:t>
+      </w:r>
+    </w:p>
+    <w:p>
+      <w:pPr>
+        <w:pStyle w:val="Heading3"/>
+      </w:pPr>
+      <w:r>
+        <w:t>Conclusion and recommendation</w:t>
+      </w:r>
+    </w:p>
+    <w:p>
+      <w:pPr>
+        <w:pStyle w:val="Firstparagraph"/>
+      </w:pPr>
+    </w:p>
+    <w:p>
+      <w:pPr>
+        <w:pStyle w:val="Heading3"/>
+        <w:numPr>
+          <w:ilvl w:val="0"/>
+          <w:numId w:val="0"/>
+        </w:numPr>
+      </w:pPr>
+      <w:r>
+        <w:t>Literature Study</w:t>
+      </w:r>
+    </w:p>
+    <w:p>
+      <w:pPr>
+        <w:pStyle w:val="Firstparagraph"/>
+      </w:pPr>
+      <w:r>
+        <w:t>Design</w:t>
+      </w:r>
+    </w:p>
+    <w:p>
+      <w:pPr>
+        <w:ind w:firstLine="0"/>
+      </w:pPr>
+      <w:r>
+        <w:t>Analysis</w:t>
+      </w:r>
+    </w:p>
+    <w:p>
+      <w:pPr>
+        <w:ind w:firstLine="0"/>
+      </w:pPr>
+      <w:r>
+        <w:t>Building the circuit</w:t>
+      </w:r>
+    </w:p>
+    <w:p>
+      <w:pPr>
+        <w:ind w:firstLine="0"/>
+      </w:pPr>
+      <w:r>
+        <w:lastRenderedPageBreak/>
+        <w:t>Measurements</w:t>
+      </w:r>
+    </w:p>
+    <w:p>
+      <w:pPr>
+        <w:ind w:firstLine="0"/>
+      </w:pPr>
+      <w:r>
+        <w:t>Comparison of theoretical and measured values</w:t>
+      </w:r>
+    </w:p>
+    <w:p>
+      <w:pPr>
+        <w:ind w:firstLine="0"/>
+      </w:pPr>
+      <w:r>
+        <w:t>Conclusion and recommendation</w:t>
+      </w:r>
+    </w:p>
+    <w:p>
+      <w:pPr>
+        <w:spacing w:line="240" w:lineRule="auto"/>
+        <w:ind w:firstLine="0"/>
+        <w:jc w:val="left"/>
+      </w:pPr>
     </w:p>
     <w:p>
       <w:pPr>
@@ -7318,20 +8151,77 @@
           <w:szCs w:val="28"/>
         </w:rPr>
       </w:pPr>
-      <w:r>
-        <w:br w:type="page"/>
-      </w:r>
     </w:p>
     <w:p>
       <w:pPr>
         <w:pStyle w:val="Heading2"/>
       </w:pPr>
-      <w:bookmarkStart w:id="8" w:name="_Toc464859012"/>
-      <w:r>
-        <w:lastRenderedPageBreak/>
-        <w:t>Zener Constant-Voltage Reference</w:t>
-      </w:r>
-      <w:bookmarkEnd w:id="8"/>
+      <w:bookmarkStart w:id="9" w:name="_Toc464859013"/>
+      <w:r>
+        <w:t>Pass Output Stage</w:t>
+      </w:r>
+      <w:bookmarkEnd w:id="9"/>
+    </w:p>
+    <w:p>
+      <w:pPr>
+        <w:pStyle w:val="Heading3"/>
+      </w:pPr>
+      <w:r>
+        <w:t>Literature Study</w:t>
+      </w:r>
+    </w:p>
+    <w:p>
+      <w:pPr>
+        <w:pStyle w:val="Heading3"/>
+      </w:pPr>
+      <w:r>
+        <w:t>Design</w:t>
+      </w:r>
+    </w:p>
+    <w:p>
+      <w:pPr>
+        <w:pStyle w:val="Heading3"/>
+      </w:pPr>
+      <w:r>
+        <w:t>Analysis</w:t>
+      </w:r>
+    </w:p>
+    <w:p>
+      <w:pPr>
+        <w:pStyle w:val="Heading3"/>
+      </w:pPr>
+      <w:r>
+        <w:t>Building the circuit</w:t>
+      </w:r>
+    </w:p>
+    <w:p>
+      <w:pPr>
+        <w:pStyle w:val="Heading3"/>
+      </w:pPr>
+      <w:r>
+        <w:t>Measurements</w:t>
+      </w:r>
+    </w:p>
+    <w:p>
+      <w:pPr>
+        <w:pStyle w:val="Heading3"/>
+      </w:pPr>
+      <w:r>
+        <w:t>Comparison of theoretical and measured values</w:t>
+      </w:r>
+    </w:p>
+    <w:p>
+      <w:pPr>
+        <w:pStyle w:val="Heading3"/>
+      </w:pPr>
+      <w:r>
+        <w:t>Conclusion and recommendation</w:t>
+      </w:r>
+    </w:p>
+    <w:p>
+      <w:pPr>
+        <w:pStyle w:val="Firstparagraph"/>
+      </w:pPr>
     </w:p>
     <w:p>
       <w:pPr>
@@ -7354,12 +8244,73 @@
       <w:pPr>
         <w:pStyle w:val="Heading2"/>
       </w:pPr>
-      <w:bookmarkStart w:id="9" w:name="_Toc464859013"/>
+      <w:bookmarkStart w:id="10" w:name="_Toc464859014"/>
       <w:r>
         <w:lastRenderedPageBreak/>
-        <w:t>Pass Output Stage</w:t>
-      </w:r>
-      <w:bookmarkEnd w:id="9"/>
+        <w:t>Voltage Regulator</w:t>
+      </w:r>
+      <w:bookmarkEnd w:id="10"/>
+    </w:p>
+    <w:p>
+      <w:pPr>
+        <w:pStyle w:val="Heading3"/>
+      </w:pPr>
+      <w:r>
+        <w:t>Literature Study</w:t>
+      </w:r>
+    </w:p>
+    <w:p>
+      <w:pPr>
+        <w:pStyle w:val="Heading3"/>
+      </w:pPr>
+      <w:r>
+        <w:t>Design</w:t>
+      </w:r>
+    </w:p>
+    <w:p>
+      <w:pPr>
+        <w:pStyle w:val="Heading3"/>
+      </w:pPr>
+      <w:r>
+        <w:t>Analysis</w:t>
+      </w:r>
+    </w:p>
+    <w:p>
+      <w:pPr>
+        <w:pStyle w:val="Heading3"/>
+      </w:pPr>
+      <w:r>
+        <w:t>Building the circuit</w:t>
+      </w:r>
+    </w:p>
+    <w:p>
+      <w:pPr>
+        <w:pStyle w:val="Heading3"/>
+      </w:pPr>
+      <w:r>
+        <w:t>Measurements</w:t>
+      </w:r>
+    </w:p>
+    <w:p>
+      <w:pPr>
+        <w:pStyle w:val="Heading3"/>
+      </w:pPr>
+      <w:r>
+        <w:t>Comparison of theoretical and measured values</w:t>
+      </w:r>
+    </w:p>
+    <w:p>
+      <w:pPr>
+        <w:pStyle w:val="Heading3"/>
+      </w:pPr>
+      <w:r>
+        <w:t>Conclusion and recommendation</w:t>
+      </w:r>
+    </w:p>
+    <w:p>
+      <w:pPr>
+        <w:pStyle w:val="Firstparagraph"/>
+      </w:pPr>
     </w:p>
     <w:p>
       <w:pPr>
@@ -7382,12 +8333,68 @@
       <w:pPr>
         <w:pStyle w:val="Heading2"/>
       </w:pPr>
-      <w:bookmarkStart w:id="10" w:name="_Toc464859014"/>
+      <w:bookmarkStart w:id="11" w:name="_Toc464859015"/>
       <w:r>
         <w:lastRenderedPageBreak/>
-        <w:t>Voltage Regulator</w:t>
-      </w:r>
-      <w:bookmarkEnd w:id="10"/>
+        <w:t>Current limiter</w:t>
+      </w:r>
+      <w:bookmarkEnd w:id="11"/>
+    </w:p>
+    <w:p>
+      <w:pPr>
+        <w:pStyle w:val="Heading3"/>
+      </w:pPr>
+      <w:r>
+        <w:t>Literature Study</w:t>
+      </w:r>
+    </w:p>
+    <w:p>
+      <w:pPr>
+        <w:pStyle w:val="Heading3"/>
+      </w:pPr>
+      <w:r>
+        <w:t>Design</w:t>
+      </w:r>
+    </w:p>
+    <w:p>
+      <w:pPr>
+        <w:pStyle w:val="Heading3"/>
+      </w:pPr>
+      <w:r>
+        <w:t>Analysis</w:t>
+      </w:r>
+    </w:p>
+    <w:p>
+      <w:pPr>
+        <w:pStyle w:val="Heading3"/>
+      </w:pPr>
+      <w:r>
+        <w:t>Building the circuit</w:t>
+      </w:r>
+    </w:p>
+    <w:p>
+      <w:pPr>
+        <w:pStyle w:val="Heading3"/>
+      </w:pPr>
+      <w:r>
+        <w:t>Measurements</w:t>
+      </w:r>
+    </w:p>
+    <w:p>
+      <w:pPr>
+        <w:pStyle w:val="Heading3"/>
+      </w:pPr>
+      <w:r>
+        <w:t>Comparison of theoretical and measured values</w:t>
+      </w:r>
+    </w:p>
+    <w:p>
+      <w:pPr>
+        <w:pStyle w:val="Heading3"/>
+      </w:pPr>
+      <w:r>
+        <w:t>Conclusion and recommendation</w:t>
+      </w:r>
     </w:p>
     <w:p>
       <w:pPr>
@@ -7410,12 +8417,84 @@
       <w:pPr>
         <w:pStyle w:val="Heading2"/>
       </w:pPr>
-      <w:bookmarkStart w:id="11" w:name="_Toc464859015"/>
+      <w:bookmarkStart w:id="12" w:name="_Toc464859016"/>
       <w:r>
         <w:lastRenderedPageBreak/>
-        <w:t>Current limiter</w:t>
-      </w:r>
-      <w:bookmarkEnd w:id="11"/>
+        <w:t>Arduino Interface</w:t>
+      </w:r>
+      <w:bookmarkEnd w:id="12"/>
+    </w:p>
+    <w:p>
+      <w:pPr>
+        <w:pStyle w:val="Heading3"/>
+      </w:pPr>
+      <w:bookmarkStart w:id="13" w:name="_Toc464859017"/>
+      <w:r>
+        <w:t>Inputs (PWM RC filters)</w:t>
+      </w:r>
+      <w:bookmarkEnd w:id="13"/>
+    </w:p>
+    <w:p>
+      <w:pPr>
+        <w:spacing w:line="240" w:lineRule="auto"/>
+        <w:ind w:firstLine="0"/>
+        <w:jc w:val="left"/>
+        <w:rPr>
+          <w:rFonts w:ascii="cmbx10" w:hAnsi="cmbx10" w:cs="Arial"/>
+          <w:bCs/>
+          <w:szCs w:val="26"/>
+        </w:rPr>
+      </w:pPr>
+      <w:r>
+        <w:br w:type="page"/>
+      </w:r>
+    </w:p>
+    <w:p>
+      <w:pPr>
+        <w:pStyle w:val="Heading3"/>
+      </w:pPr>
+      <w:bookmarkStart w:id="14" w:name="_Toc464859018"/>
+      <w:r>
+        <w:lastRenderedPageBreak/>
+        <w:t>Outputs</w:t>
+      </w:r>
+      <w:bookmarkEnd w:id="14"/>
+    </w:p>
+    <w:p>
+      <w:pPr>
+        <w:spacing w:line="240" w:lineRule="auto"/>
+        <w:ind w:firstLine="0"/>
+        <w:jc w:val="left"/>
+        <w:rPr>
+          <w:rFonts w:ascii="cmbx10" w:hAnsi="cmbx10" w:cs="Arial"/>
+          <w:bCs/>
+          <w:szCs w:val="26"/>
+        </w:rPr>
+      </w:pPr>
+      <w:r>
+        <w:br w:type="page"/>
+      </w:r>
+    </w:p>
+    <w:p>
+      <w:pPr>
+        <w:pStyle w:val="Heading1"/>
+      </w:pPr>
+      <w:bookmarkStart w:id="15" w:name="_Toc464859019"/>
+      <w:r>
+        <w:lastRenderedPageBreak/>
+        <w:t>Circuit Integration (Analogue)</w:t>
+      </w:r>
+      <w:bookmarkEnd w:id="15"/>
+    </w:p>
+    <w:p>
+      <w:pPr>
+        <w:pStyle w:val="Heading2"/>
+      </w:pPr>
+      <w:bookmarkStart w:id="16" w:name="_Toc464859020"/>
+      <w:r>
+        <w:t>Final System Measurements</w:t>
+      </w:r>
+      <w:bookmarkEnd w:id="16"/>
     </w:p>
     <w:p>
       <w:pPr>
@@ -7438,84 +8517,12 @@
       <w:pPr>
         <w:pStyle w:val="Heading2"/>
       </w:pPr>
-      <w:bookmarkStart w:id="12" w:name="_Toc464859016"/>
+      <w:bookmarkStart w:id="17" w:name="_Toc464859021"/>
       <w:r>
         <w:lastRenderedPageBreak/>
-        <w:t>Arduino Interface</w:t>
-      </w:r>
-      <w:bookmarkEnd w:id="12"/>
-    </w:p>
-    <w:p>
-      <w:pPr>
-        <w:pStyle w:val="Heading3"/>
-      </w:pPr>
-      <w:bookmarkStart w:id="13" w:name="_Toc464859017"/>
-      <w:r>
-        <w:t>Inputs (PWM RC filters)</w:t>
-      </w:r>
-      <w:bookmarkEnd w:id="13"/>
-    </w:p>
-    <w:p>
-      <w:pPr>
-        <w:spacing w:line="240" w:lineRule="auto"/>
-        <w:ind w:firstLine="0"/>
-        <w:jc w:val="left"/>
-        <w:rPr>
-          <w:rFonts w:ascii="cmbx10" w:hAnsi="cmbx10" w:cs="Arial"/>
-          <w:bCs/>
-          <w:szCs w:val="26"/>
-        </w:rPr>
-      </w:pPr>
-      <w:r>
-        <w:br w:type="page"/>
-      </w:r>
-    </w:p>
-    <w:p>
-      <w:pPr>
-        <w:pStyle w:val="Heading3"/>
-      </w:pPr>
-      <w:bookmarkStart w:id="14" w:name="_Toc464859018"/>
-      <w:r>
-        <w:lastRenderedPageBreak/>
-        <w:t>Outputs</w:t>
-      </w:r>
-      <w:bookmarkEnd w:id="14"/>
-    </w:p>
-    <w:p>
-      <w:pPr>
-        <w:spacing w:line="240" w:lineRule="auto"/>
-        <w:ind w:firstLine="0"/>
-        <w:jc w:val="left"/>
-        <w:rPr>
-          <w:rFonts w:ascii="cmbx10" w:hAnsi="cmbx10" w:cs="Arial"/>
-          <w:bCs/>
-          <w:szCs w:val="26"/>
-        </w:rPr>
-      </w:pPr>
-      <w:r>
-        <w:br w:type="page"/>
-      </w:r>
-    </w:p>
-    <w:p>
-      <w:pPr>
-        <w:pStyle w:val="Heading1"/>
-      </w:pPr>
-      <w:bookmarkStart w:id="15" w:name="_Toc464859019"/>
-      <w:r>
-        <w:lastRenderedPageBreak/>
-        <w:t>Circuit Integration (Analogue)</w:t>
-      </w:r>
-      <w:bookmarkEnd w:id="15"/>
-    </w:p>
-    <w:p>
-      <w:pPr>
-        <w:pStyle w:val="Heading2"/>
-      </w:pPr>
-      <w:bookmarkStart w:id="16" w:name="_Toc464859020"/>
-      <w:r>
-        <w:t>Final System Measurements</w:t>
-      </w:r>
-      <w:bookmarkEnd w:id="16"/>
+        <w:t>Interpretation of Results</w:t>
+      </w:r>
+      <w:bookmarkEnd w:id="17"/>
     </w:p>
     <w:p>
       <w:pPr>
@@ -7536,14 +8543,24 @@
     </w:p>
     <w:p>
       <w:pPr>
+        <w:pStyle w:val="Heading1"/>
+      </w:pPr>
+      <w:bookmarkStart w:id="18" w:name="_Toc464859022"/>
+      <w:r>
+        <w:lastRenderedPageBreak/>
+        <w:t>Software Design</w:t>
+      </w:r>
+      <w:bookmarkEnd w:id="18"/>
+    </w:p>
+    <w:p>
+      <w:pPr>
         <w:pStyle w:val="Heading2"/>
       </w:pPr>
-      <w:bookmarkStart w:id="17" w:name="_Toc464859021"/>
-      <w:r>
-        <w:lastRenderedPageBreak/>
-        <w:t>Interpretation of Results</w:t>
-      </w:r>
-      <w:bookmarkEnd w:id="17"/>
+      <w:bookmarkStart w:id="19" w:name="_Toc464859023"/>
+      <w:r>
+        <w:t>Purpose &amp; Requirement</w:t>
+      </w:r>
+      <w:bookmarkEnd w:id="19"/>
     </w:p>
     <w:p>
       <w:pPr>
@@ -7564,24 +8581,14 @@
     </w:p>
     <w:p>
       <w:pPr>
-        <w:pStyle w:val="Heading1"/>
-      </w:pPr>
-      <w:bookmarkStart w:id="18" w:name="_Toc464859022"/>
+        <w:pStyle w:val="Heading2"/>
+      </w:pPr>
+      <w:bookmarkStart w:id="20" w:name="_Toc464859024"/>
       <w:r>
         <w:lastRenderedPageBreak/>
-        <w:t>Software Design</w:t>
-      </w:r>
-      <w:bookmarkEnd w:id="18"/>
-    </w:p>
-    <w:p>
-      <w:pPr>
-        <w:pStyle w:val="Heading2"/>
-      </w:pPr>
-      <w:bookmarkStart w:id="19" w:name="_Toc464859023"/>
-      <w:r>
-        <w:t>Purpose &amp; Requirement</w:t>
-      </w:r>
-      <w:bookmarkEnd w:id="19"/>
+        <w:t>Software Literature</w:t>
+      </w:r>
+      <w:bookmarkEnd w:id="20"/>
     </w:p>
     <w:p>
       <w:pPr>
@@ -7604,34 +8611,6 @@
       <w:pPr>
         <w:pStyle w:val="Heading2"/>
       </w:pPr>
-      <w:bookmarkStart w:id="20" w:name="_Toc464859024"/>
-      <w:r>
-        <w:lastRenderedPageBreak/>
-        <w:t>Software Literature</w:t>
-      </w:r>
-      <w:bookmarkEnd w:id="20"/>
-    </w:p>
-    <w:p>
-      <w:pPr>
-        <w:spacing w:line="240" w:lineRule="auto"/>
-        <w:ind w:firstLine="0"/>
-        <w:jc w:val="left"/>
-        <w:rPr>
-          <w:rFonts w:ascii="cmbx12" w:hAnsi="cmbx12" w:cs="Arial"/>
-          <w:bCs/>
-          <w:iCs/>
-          <w:sz w:val="24"/>
-          <w:szCs w:val="28"/>
-        </w:rPr>
-      </w:pPr>
-      <w:r>
-        <w:br w:type="page"/>
-      </w:r>
-    </w:p>
-    <w:p>
-      <w:pPr>
-        <w:pStyle w:val="Heading2"/>
-      </w:pPr>
       <w:bookmarkStart w:id="21" w:name="_Toc464859025"/>
       <w:r>
         <w:lastRenderedPageBreak/>
@@ -7651,7 +8630,16 @@
     </w:p>
     <w:p>
       <w:r>
-        <w:t>I added a control system. Alas, it was not yet merged with the final version at the time of the demo. However, it can still be discussed, here.</w:t>
+        <w:t>A</w:t>
+      </w:r>
+      <w:r>
+        <w:t xml:space="preserve"> control system</w:t>
+      </w:r>
+      <w:r>
+        <w:t xml:space="preserve"> was added</w:t>
+      </w:r>
+      <w:r>
+        <w:t>. Alas, it was not yet merged with the final version at the time of the demo. However, it can still be discussed, here.</w:t>
       </w:r>
     </w:p>
     <w:p>
@@ -7727,13 +8715,10 @@
     <w:p/>
     <w:p>
       <w:r>
-        <w:t xml:space="preserve">I </w:t>
-      </w:r>
-      <w:r>
-        <w:t xml:space="preserve">also </w:t>
-      </w:r>
-      <w:r>
-        <w:t>gave the user the option of setting the number of samples before adjusting the output. Samples were sent every 200ms, therefore a good number of samples to test it would be about 5 samples, which means one sees a change every second.</w:t>
+        <w:t>The user has</w:t>
+      </w:r>
+      <w:r>
+        <w:t xml:space="preserve"> the option of setting the number of samples before adjusting the output. Samples were sent every 200ms, therefore a good number of samples to test it would be about 5 samples, which means one sees a change every second.</w:t>
       </w:r>
       <w:r>
         <w:t xml:space="preserve"> It had a slight bit of overshoot as it learned, but it would reach a steady state after about 2-3 seconds.</w:t>
@@ -7787,20 +8772,1614 @@
     </w:p>
     <w:p>
       <w:pPr>
+        <w:ind w:firstLine="0"/>
+        <w:rPr>
+          <w:b/>
+        </w:rPr>
+      </w:pPr>
+      <w:r>
+        <w:rPr>
+          <w:b/>
+        </w:rPr>
+        <w:t>Voltage Regulation</w:t>
+      </w:r>
+    </w:p>
+    <w:tbl>
+      <w:tblPr>
+        <w:tblStyle w:val="TableGrid"/>
+        <w:tblW w:w="0" w:type="auto"/>
+        <w:tblLook w:val="04A0" w:firstRow="1" w:lastRow="0" w:firstColumn="1" w:lastColumn="0" w:noHBand="0" w:noVBand="1"/>
+      </w:tblPr>
+      <w:tblGrid>
+        <w:gridCol w:w="907"/>
+        <w:gridCol w:w="908"/>
+        <w:gridCol w:w="887"/>
+        <w:gridCol w:w="887"/>
+        <w:gridCol w:w="894"/>
+        <w:gridCol w:w="868"/>
+        <w:gridCol w:w="867"/>
+        <w:gridCol w:w="1142"/>
+      </w:tblGrid>
+      <w:tr>
+        <w:tc>
+          <w:tcPr>
+            <w:tcW w:w="920" w:type="dxa"/>
+          </w:tcPr>
+          <w:p>
+            <w:pPr>
+              <w:ind w:firstLine="0"/>
+            </w:pPr>
+            <w:r>
+              <w:t>Set Voltage</w:t>
+            </w:r>
+          </w:p>
+        </w:tc>
+        <w:tc>
+          <w:tcPr>
+            <w:tcW w:w="920" w:type="dxa"/>
+          </w:tcPr>
+          <w:p>
+            <w:pPr>
+              <w:ind w:firstLine="0"/>
+            </w:pPr>
+            <w:r>
+              <w:t>Set Current</w:t>
+            </w:r>
+          </w:p>
+        </w:tc>
+        <w:tc>
+          <w:tcPr>
+            <w:tcW w:w="920" w:type="dxa"/>
+          </w:tcPr>
+          <w:p>
+            <w:pPr>
+              <w:ind w:firstLine="0"/>
+            </w:pPr>
+            <w:r>
+              <w:t>Before Vout DC</w:t>
+            </w:r>
+          </w:p>
+        </w:tc>
+        <w:tc>
+          <w:tcPr>
+            <w:tcW w:w="920" w:type="dxa"/>
+          </w:tcPr>
+          <w:p>
+            <w:pPr>
+              <w:ind w:firstLine="0"/>
+            </w:pPr>
+            <w:r>
+              <w:t>Before Vout AC p-p</w:t>
+            </w:r>
+          </w:p>
+        </w:tc>
+        <w:tc>
+          <w:tcPr>
+            <w:tcW w:w="920" w:type="dxa"/>
+          </w:tcPr>
+          <w:p>
+            <w:pPr>
+              <w:ind w:firstLine="0"/>
+            </w:pPr>
+            <w:r>
+              <w:t>Load (ohms)</w:t>
+            </w:r>
+          </w:p>
+        </w:tc>
+        <w:tc>
+          <w:tcPr>
+            <w:tcW w:w="920" w:type="dxa"/>
+          </w:tcPr>
+          <w:p>
+            <w:pPr>
+              <w:ind w:firstLine="0"/>
+            </w:pPr>
+            <w:r>
+              <w:t>After Vout DC</w:t>
+            </w:r>
+          </w:p>
+        </w:tc>
+        <w:tc>
+          <w:tcPr>
+            <w:tcW w:w="920" w:type="dxa"/>
+          </w:tcPr>
+          <w:p>
+            <w:pPr>
+              <w:ind w:firstLine="0"/>
+            </w:pPr>
+            <w:r>
+              <w:t>After Vout AC p-p</w:t>
+            </w:r>
+          </w:p>
+        </w:tc>
+        <w:tc>
+          <w:tcPr>
+            <w:tcW w:w="920" w:type="dxa"/>
+          </w:tcPr>
+          <w:p>
+            <w:pPr>
+              <w:ind w:firstLine="0"/>
+            </w:pPr>
+            <w:r>
+              <w:t>Comments</w:t>
+            </w:r>
+          </w:p>
+        </w:tc>
+      </w:tr>
+      <w:tr>
+        <w:tc>
+          <w:tcPr>
+            <w:tcW w:w="920" w:type="dxa"/>
+          </w:tcPr>
+          <w:p>
+            <w:pPr>
+              <w:ind w:firstLine="0"/>
+            </w:pPr>
+            <w:r>
+              <w:t>0V</w:t>
+            </w:r>
+          </w:p>
+        </w:tc>
+        <w:tc>
+          <w:tcPr>
+            <w:tcW w:w="920" w:type="dxa"/>
+          </w:tcPr>
+          <w:p>
+            <w:pPr>
+              <w:ind w:firstLine="0"/>
+            </w:pPr>
+            <w:r>
+              <w:t>&gt; 1A</w:t>
+            </w:r>
+          </w:p>
+        </w:tc>
+        <w:tc>
+          <w:tcPr>
+            <w:tcW w:w="920" w:type="dxa"/>
+          </w:tcPr>
+          <w:p>
+            <w:pPr>
+              <w:ind w:firstLine="0"/>
+            </w:pPr>
+            <w:r>
+              <w:t>0V</w:t>
+            </w:r>
+          </w:p>
+        </w:tc>
+        <w:tc>
+          <w:tcPr>
+            <w:tcW w:w="920" w:type="dxa"/>
+          </w:tcPr>
+          <w:p>
+            <w:pPr>
+              <w:ind w:firstLine="0"/>
+            </w:pPr>
+            <w:r>
+              <w:t>N/A</w:t>
+            </w:r>
+          </w:p>
+        </w:tc>
+        <w:tc>
+          <w:tcPr>
+            <w:tcW w:w="920" w:type="dxa"/>
+          </w:tcPr>
+          <w:p>
+            <w:pPr>
+              <w:ind w:firstLine="0"/>
+            </w:pPr>
+            <w:r>
+              <w:t>N/A</w:t>
+            </w:r>
+          </w:p>
+        </w:tc>
+        <w:tc>
+          <w:tcPr>
+            <w:tcW w:w="920" w:type="dxa"/>
+          </w:tcPr>
+          <w:p>
+            <w:pPr>
+              <w:ind w:firstLine="0"/>
+            </w:pPr>
+            <w:r>
+              <w:t>N/A</w:t>
+            </w:r>
+          </w:p>
+        </w:tc>
+        <w:tc>
+          <w:tcPr>
+            <w:tcW w:w="920" w:type="dxa"/>
+          </w:tcPr>
+          <w:p>
+            <w:pPr>
+              <w:ind w:firstLine="0"/>
+            </w:pPr>
+            <w:r>
+              <w:t>N/A</w:t>
+            </w:r>
+          </w:p>
+        </w:tc>
+        <w:tc>
+          <w:tcPr>
+            <w:tcW w:w="920" w:type="dxa"/>
+          </w:tcPr>
+          <w:p>
+            <w:pPr>
+              <w:ind w:firstLine="0"/>
+            </w:pPr>
+          </w:p>
+        </w:tc>
+      </w:tr>
+      <w:tr>
+        <w:tc>
+          <w:tcPr>
+            <w:tcW w:w="920" w:type="dxa"/>
+          </w:tcPr>
+          <w:p>
+            <w:pPr>
+              <w:ind w:firstLine="0"/>
+            </w:pPr>
+            <w:r>
+              <w:t>&gt;16V</w:t>
+            </w:r>
+          </w:p>
+        </w:tc>
+        <w:tc>
+          <w:tcPr>
+            <w:tcW w:w="920" w:type="dxa"/>
+          </w:tcPr>
+          <w:p>
+            <w:pPr>
+              <w:ind w:firstLine="0"/>
+            </w:pPr>
+            <w:r>
+              <w:t>&gt;1A</w:t>
+            </w:r>
+          </w:p>
+        </w:tc>
+        <w:tc>
+          <w:tcPr>
+            <w:tcW w:w="920" w:type="dxa"/>
+          </w:tcPr>
+          <w:p>
+            <w:pPr>
+              <w:ind w:firstLine="0"/>
+            </w:pPr>
+            <w:r>
+              <w:t>16V</w:t>
+            </w:r>
+          </w:p>
+        </w:tc>
+        <w:tc>
+          <w:tcPr>
+            <w:tcW w:w="920" w:type="dxa"/>
+          </w:tcPr>
+          <w:p>
+            <w:pPr>
+              <w:ind w:firstLine="0"/>
+            </w:pPr>
+            <w:r>
+              <w:t>N/A</w:t>
+            </w:r>
+          </w:p>
+        </w:tc>
+        <w:tc>
+          <w:tcPr>
+            <w:tcW w:w="920" w:type="dxa"/>
+          </w:tcPr>
+          <w:p>
+            <w:pPr>
+              <w:ind w:firstLine="0"/>
+            </w:pPr>
+            <w:r>
+              <w:t>N/A</w:t>
+            </w:r>
+          </w:p>
+        </w:tc>
+        <w:tc>
+          <w:tcPr>
+            <w:tcW w:w="920" w:type="dxa"/>
+          </w:tcPr>
+          <w:p>
+            <w:pPr>
+              <w:ind w:firstLine="0"/>
+            </w:pPr>
+            <w:r>
+              <w:t>N/A</w:t>
+            </w:r>
+          </w:p>
+        </w:tc>
+        <w:tc>
+          <w:tcPr>
+            <w:tcW w:w="920" w:type="dxa"/>
+          </w:tcPr>
+          <w:p>
+            <w:pPr>
+              <w:ind w:firstLine="0"/>
+            </w:pPr>
+            <w:r>
+              <w:t>N/A</w:t>
+            </w:r>
+          </w:p>
+        </w:tc>
+        <w:tc>
+          <w:tcPr>
+            <w:tcW w:w="920" w:type="dxa"/>
+          </w:tcPr>
+          <w:p>
+            <w:pPr>
+              <w:ind w:firstLine="0"/>
+            </w:pPr>
+          </w:p>
+        </w:tc>
+      </w:tr>
+      <w:tr>
+        <w:tc>
+          <w:tcPr>
+            <w:tcW w:w="920" w:type="dxa"/>
+          </w:tcPr>
+          <w:p>
+            <w:pPr>
+              <w:ind w:firstLine="0"/>
+            </w:pPr>
+            <w:r>
+              <w:t>1.1V</w:t>
+            </w:r>
+          </w:p>
+        </w:tc>
+        <w:tc>
+          <w:tcPr>
+            <w:tcW w:w="920" w:type="dxa"/>
+          </w:tcPr>
+          <w:p>
+            <w:pPr>
+              <w:ind w:firstLine="0"/>
+            </w:pPr>
+            <w:r>
+              <w:t>&gt;1A</w:t>
+            </w:r>
+          </w:p>
+        </w:tc>
+        <w:tc>
+          <w:tcPr>
+            <w:tcW w:w="920" w:type="dxa"/>
+          </w:tcPr>
+          <w:p>
+            <w:pPr>
+              <w:ind w:firstLine="0"/>
+            </w:pPr>
+            <w:r>
+              <w:t>1.2V</w:t>
+            </w:r>
+          </w:p>
+        </w:tc>
+        <w:tc>
+          <w:tcPr>
+            <w:tcW w:w="920" w:type="dxa"/>
+          </w:tcPr>
+          <w:p>
+            <w:pPr>
+              <w:ind w:firstLine="0"/>
+            </w:pPr>
+            <w:r>
+              <w:t>&lt;20m</w:t>
+            </w:r>
+          </w:p>
+        </w:tc>
+        <w:tc>
+          <w:tcPr>
+            <w:tcW w:w="920" w:type="dxa"/>
+          </w:tcPr>
+          <w:p>
+            <w:pPr>
+              <w:ind w:firstLine="0"/>
+            </w:pPr>
+            <w:r>
+              <w:t>1.1</w:t>
+            </w:r>
+          </w:p>
+        </w:tc>
+        <w:tc>
+          <w:tcPr>
+            <w:tcW w:w="920" w:type="dxa"/>
+          </w:tcPr>
+          <w:p>
+            <w:pPr>
+              <w:ind w:firstLine="0"/>
+            </w:pPr>
+            <w:r>
+              <w:t>0.84V</w:t>
+            </w:r>
+          </w:p>
+        </w:tc>
+        <w:tc>
+          <w:tcPr>
+            <w:tcW w:w="920" w:type="dxa"/>
+          </w:tcPr>
+          <w:p>
+            <w:pPr>
+              <w:ind w:firstLine="0"/>
+            </w:pPr>
+            <w:r>
+              <w:t>&lt;15m</w:t>
+            </w:r>
+          </w:p>
+        </w:tc>
+        <w:tc>
+          <w:tcPr>
+            <w:tcW w:w="920" w:type="dxa"/>
+          </w:tcPr>
+          <w:p>
+            <w:pPr>
+              <w:ind w:firstLine="0"/>
+            </w:pPr>
+          </w:p>
+        </w:tc>
+      </w:tr>
+      <w:tr>
+        <w:tc>
+          <w:tcPr>
+            <w:tcW w:w="920" w:type="dxa"/>
+          </w:tcPr>
+          <w:p>
+            <w:pPr>
+              <w:ind w:firstLine="0"/>
+            </w:pPr>
+            <w:r>
+              <w:t>10V</w:t>
+            </w:r>
+          </w:p>
+        </w:tc>
+        <w:tc>
+          <w:tcPr>
+            <w:tcW w:w="920" w:type="dxa"/>
+          </w:tcPr>
+          <w:p>
+            <w:pPr>
+              <w:ind w:firstLine="0"/>
+            </w:pPr>
+            <w:r>
+              <w:t>&gt;1A</w:t>
+            </w:r>
+          </w:p>
+        </w:tc>
+        <w:tc>
+          <w:tcPr>
+            <w:tcW w:w="920" w:type="dxa"/>
+          </w:tcPr>
+          <w:p>
+            <w:pPr>
+              <w:ind w:firstLine="0"/>
+            </w:pPr>
+            <w:r>
+              <w:t>9.9V</w:t>
+            </w:r>
+          </w:p>
+        </w:tc>
+        <w:tc>
+          <w:tcPr>
+            <w:tcW w:w="920" w:type="dxa"/>
+          </w:tcPr>
+          <w:p>
+            <w:pPr>
+              <w:ind w:firstLine="0"/>
+            </w:pPr>
+            <w:r>
+              <w:t>&lt;20m</w:t>
+            </w:r>
+          </w:p>
+        </w:tc>
+        <w:tc>
+          <w:tcPr>
+            <w:tcW w:w="920" w:type="dxa"/>
+          </w:tcPr>
+          <w:p>
+            <w:pPr>
+              <w:ind w:firstLine="0"/>
+            </w:pPr>
+            <w:r>
+              <w:t>10</w:t>
+            </w:r>
+          </w:p>
+        </w:tc>
+        <w:tc>
+          <w:tcPr>
+            <w:tcW w:w="920" w:type="dxa"/>
+          </w:tcPr>
+          <w:p>
+            <w:pPr>
+              <w:ind w:firstLine="0"/>
+            </w:pPr>
+            <w:r>
+              <w:t>9.35V</w:t>
+            </w:r>
+          </w:p>
+        </w:tc>
+        <w:tc>
+          <w:tcPr>
+            <w:tcW w:w="920" w:type="dxa"/>
+          </w:tcPr>
+          <w:p>
+            <w:pPr>
+              <w:ind w:firstLine="0"/>
+            </w:pPr>
+            <w:r>
+              <w:t>&lt;15m</w:t>
+            </w:r>
+          </w:p>
+        </w:tc>
+        <w:tc>
+          <w:tcPr>
+            <w:tcW w:w="920" w:type="dxa"/>
+          </w:tcPr>
+          <w:p>
+            <w:pPr>
+              <w:ind w:firstLine="0"/>
+            </w:pPr>
+          </w:p>
+        </w:tc>
+      </w:tr>
+      <w:tr>
+        <w:tc>
+          <w:tcPr>
+            <w:tcW w:w="920" w:type="dxa"/>
+          </w:tcPr>
+          <w:p>
+            <w:pPr>
+              <w:ind w:firstLine="0"/>
+            </w:pPr>
+            <w:r>
+              <w:t>14V</w:t>
+            </w:r>
+          </w:p>
+        </w:tc>
+        <w:tc>
+          <w:tcPr>
+            <w:tcW w:w="920" w:type="dxa"/>
+          </w:tcPr>
+          <w:p>
+            <w:pPr>
+              <w:ind w:firstLine="0"/>
+            </w:pPr>
+            <w:r>
+              <w:t>&gt;1A</w:t>
+            </w:r>
+          </w:p>
+        </w:tc>
+        <w:tc>
+          <w:tcPr>
+            <w:tcW w:w="920" w:type="dxa"/>
+          </w:tcPr>
+          <w:p>
+            <w:pPr>
+              <w:ind w:firstLine="0"/>
+            </w:pPr>
+            <w:r>
+              <w:t>14V</w:t>
+            </w:r>
+          </w:p>
+        </w:tc>
+        <w:tc>
+          <w:tcPr>
+            <w:tcW w:w="920" w:type="dxa"/>
+          </w:tcPr>
+          <w:p>
+            <w:pPr>
+              <w:ind w:firstLine="0"/>
+            </w:pPr>
+            <w:r>
+              <w:t>&lt;20m</w:t>
+            </w:r>
+          </w:p>
+        </w:tc>
+        <w:tc>
+          <w:tcPr>
+            <w:tcW w:w="920" w:type="dxa"/>
+          </w:tcPr>
+          <w:p>
+            <w:pPr>
+              <w:ind w:firstLine="0"/>
+            </w:pPr>
+            <w:r>
+              <w:t>35</w:t>
+            </w:r>
+          </w:p>
+        </w:tc>
+        <w:tc>
+          <w:tcPr>
+            <w:tcW w:w="920" w:type="dxa"/>
+          </w:tcPr>
+          <w:p>
+            <w:pPr>
+              <w:ind w:firstLine="0"/>
+            </w:pPr>
+            <w:r>
+              <w:t>13.6V</w:t>
+            </w:r>
+          </w:p>
+        </w:tc>
+        <w:tc>
+          <w:tcPr>
+            <w:tcW w:w="920" w:type="dxa"/>
+          </w:tcPr>
+          <w:p>
+            <w:pPr>
+              <w:ind w:firstLine="0"/>
+            </w:pPr>
+            <w:r>
+              <w:t>110m</w:t>
+            </w:r>
+          </w:p>
+        </w:tc>
+        <w:tc>
+          <w:tcPr>
+            <w:tcW w:w="920" w:type="dxa"/>
+          </w:tcPr>
+          <w:p>
+            <w:pPr>
+              <w:ind w:firstLine="0"/>
+            </w:pPr>
+          </w:p>
+        </w:tc>
+      </w:tr>
+    </w:tbl>
+    <w:p>
+      <w:pPr>
+        <w:ind w:firstLine="0"/>
+      </w:pPr>
+    </w:p>
+    <w:p>
+      <w:pPr>
+        <w:ind w:firstLine="0"/>
+        <w:rPr>
+          <w:b/>
+        </w:rPr>
+      </w:pPr>
+      <w:r>
+        <w:rPr>
+          <w:b/>
+        </w:rPr>
+        <w:t>Current Regulation</w:t>
+      </w:r>
+    </w:p>
+    <w:tbl>
+      <w:tblPr>
+        <w:tblStyle w:val="TableGrid"/>
+        <w:tblW w:w="0" w:type="auto"/>
+        <w:tblLook w:val="04A0" w:firstRow="1" w:lastRow="0" w:firstColumn="1" w:lastColumn="0" w:noHBand="0" w:noVBand="1"/>
+      </w:tblPr>
+      <w:tblGrid>
+        <w:gridCol w:w="920"/>
+        <w:gridCol w:w="920"/>
+        <w:gridCol w:w="920"/>
+        <w:gridCol w:w="920"/>
+        <w:gridCol w:w="920"/>
+        <w:gridCol w:w="920"/>
+        <w:gridCol w:w="920"/>
+        <w:gridCol w:w="920"/>
+      </w:tblGrid>
+      <w:tr>
+        <w:tc>
+          <w:tcPr>
+            <w:tcW w:w="920" w:type="dxa"/>
+          </w:tcPr>
+          <w:p>
+            <w:pPr>
+              <w:ind w:firstLine="0"/>
+            </w:pPr>
+            <w:r>
+              <w:t>14V</w:t>
+            </w:r>
+          </w:p>
+        </w:tc>
+        <w:tc>
+          <w:tcPr>
+            <w:tcW w:w="920" w:type="dxa"/>
+          </w:tcPr>
+          <w:p>
+            <w:pPr>
+              <w:ind w:firstLine="0"/>
+            </w:pPr>
+            <w:r>
+              <w:t>100</w:t>
+            </w:r>
+            <w:r>
+              <w:t>mA</w:t>
+            </w:r>
+          </w:p>
+        </w:tc>
+        <w:tc>
+          <w:tcPr>
+            <w:tcW w:w="920" w:type="dxa"/>
+          </w:tcPr>
+          <w:p>
+            <w:pPr>
+              <w:ind w:firstLine="0"/>
+            </w:pPr>
+            <w:r>
+              <w:t>14V</w:t>
+            </w:r>
+          </w:p>
+        </w:tc>
+        <w:tc>
+          <w:tcPr>
+            <w:tcW w:w="920" w:type="dxa"/>
+          </w:tcPr>
+          <w:p>
+            <w:pPr>
+              <w:ind w:firstLine="0"/>
+            </w:pPr>
+            <w:r>
+              <w:t>&lt;20m</w:t>
+            </w:r>
+          </w:p>
+        </w:tc>
+        <w:tc>
+          <w:tcPr>
+            <w:tcW w:w="920" w:type="dxa"/>
+          </w:tcPr>
+          <w:p>
+            <w:pPr>
+              <w:ind w:firstLine="0"/>
+            </w:pPr>
+            <w:r>
+              <w:t>10</w:t>
+            </w:r>
+          </w:p>
+        </w:tc>
+        <w:tc>
+          <w:tcPr>
+            <w:tcW w:w="920" w:type="dxa"/>
+          </w:tcPr>
+          <w:p>
+            <w:pPr>
+              <w:ind w:firstLine="0"/>
+            </w:pPr>
+            <w:r>
+              <w:t>1V</w:t>
+            </w:r>
+          </w:p>
+        </w:tc>
+        <w:tc>
+          <w:tcPr>
+            <w:tcW w:w="920" w:type="dxa"/>
+          </w:tcPr>
+          <w:p>
+            <w:pPr>
+              <w:ind w:firstLine="0"/>
+            </w:pPr>
+            <w:r>
+              <w:t>220m</w:t>
+            </w:r>
+          </w:p>
+        </w:tc>
+        <w:tc>
+          <w:tcPr>
+            <w:tcW w:w="920" w:type="dxa"/>
+          </w:tcPr>
+          <w:p>
+            <w:pPr>
+              <w:ind w:firstLine="0"/>
+            </w:pPr>
+          </w:p>
+        </w:tc>
+      </w:tr>
+      <w:tr>
+        <w:tc>
+          <w:tcPr>
+            <w:tcW w:w="920" w:type="dxa"/>
+          </w:tcPr>
+          <w:p>
+            <w:pPr>
+              <w:ind w:firstLine="0"/>
+            </w:pPr>
+            <w:r>
+              <w:t>10V</w:t>
+            </w:r>
+          </w:p>
+        </w:tc>
+        <w:tc>
+          <w:tcPr>
+            <w:tcW w:w="920" w:type="dxa"/>
+          </w:tcPr>
+          <w:p>
+            <w:pPr>
+              <w:ind w:firstLine="0"/>
+            </w:pPr>
+            <w:r>
+              <w:t>1A</w:t>
+            </w:r>
+          </w:p>
+        </w:tc>
+        <w:tc>
+          <w:tcPr>
+            <w:tcW w:w="920" w:type="dxa"/>
+          </w:tcPr>
+          <w:p>
+            <w:pPr>
+              <w:ind w:firstLine="0"/>
+            </w:pPr>
+            <w:r>
+              <w:t>10V</w:t>
+            </w:r>
+          </w:p>
+        </w:tc>
+        <w:tc>
+          <w:tcPr>
+            <w:tcW w:w="920" w:type="dxa"/>
+          </w:tcPr>
+          <w:p>
+            <w:pPr>
+              <w:ind w:firstLine="0"/>
+            </w:pPr>
+            <w:r>
+              <w:t>20m</w:t>
+            </w:r>
+          </w:p>
+        </w:tc>
+        <w:tc>
+          <w:tcPr>
+            <w:tcW w:w="920" w:type="dxa"/>
+          </w:tcPr>
+          <w:p>
+            <w:pPr>
+              <w:ind w:firstLine="0"/>
+            </w:pPr>
+            <w:r>
+              <w:t>1.1</w:t>
+            </w:r>
+          </w:p>
+        </w:tc>
+        <w:tc>
+          <w:tcPr>
+            <w:tcW w:w="920" w:type="dxa"/>
+          </w:tcPr>
+          <w:p>
+            <w:pPr>
+              <w:ind w:firstLine="0"/>
+            </w:pPr>
+            <w:r>
+              <w:t>3.6V</w:t>
+            </w:r>
+          </w:p>
+        </w:tc>
+        <w:tc>
+          <w:tcPr>
+            <w:tcW w:w="920" w:type="dxa"/>
+          </w:tcPr>
+          <w:p>
+            <w:pPr>
+              <w:ind w:firstLine="0"/>
+            </w:pPr>
+            <w:r>
+              <w:t>120m</w:t>
+            </w:r>
+          </w:p>
+        </w:tc>
+        <w:tc>
+          <w:tcPr>
+            <w:tcW w:w="920" w:type="dxa"/>
+          </w:tcPr>
+          <w:p>
+            <w:pPr>
+              <w:ind w:firstLine="0"/>
+            </w:pPr>
+          </w:p>
+        </w:tc>
+      </w:tr>
+    </w:tbl>
+    <w:p>
+      <w:pPr>
+        <w:ind w:firstLine="0"/>
+        <w:rPr>
+          <w:b/>
+        </w:rPr>
+      </w:pPr>
+    </w:p>
+    <w:p>
+      <w:pPr>
         <w:spacing w:line="240" w:lineRule="auto"/>
         <w:ind w:firstLine="0"/>
         <w:jc w:val="left"/>
         <w:rPr>
-          <w:rFonts w:ascii="cmbx12" w:hAnsi="cmbx12" w:cs="Arial"/>
-          <w:bCs/>
-          <w:sz w:val="28"/>
-          <w:szCs w:val="32"/>
+          <w:u w:val="single"/>
         </w:rPr>
       </w:pPr>
       <w:r>
-        <w:br w:type="page"/>
-      </w:r>
-    </w:p>
+        <w:rPr>
+          <w:u w:val="single"/>
+        </w:rPr>
+        <w:t>Extra Hardware functions:</w:t>
+      </w:r>
+    </w:p>
+    <w:p>
+      <w:pPr>
+        <w:spacing w:line="240" w:lineRule="auto"/>
+        <w:ind w:firstLine="0"/>
+        <w:jc w:val="left"/>
+      </w:pPr>
+      <w:r>
+        <w:t>PCB layout</w:t>
+      </w:r>
+      <w:r>
+        <w:t xml:space="preserve"> + engraving.</w:t>
+      </w:r>
+    </w:p>
+    <w:p>
+      <w:pPr>
+        <w:spacing w:line="240" w:lineRule="auto"/>
+        <w:ind w:firstLine="0"/>
+        <w:jc w:val="left"/>
+      </w:pPr>
+      <w:r>
+        <w:t>Designed for single rail transformer.</w:t>
+      </w:r>
+    </w:p>
+    <w:p>
+      <w:pPr>
+        <w:spacing w:line="240" w:lineRule="auto"/>
+        <w:ind w:firstLine="0"/>
+        <w:jc w:val="left"/>
+      </w:pPr>
+    </w:p>
+    <w:p>
+      <w:pPr>
+        <w:spacing w:line="240" w:lineRule="auto"/>
+        <w:ind w:firstLine="0"/>
+        <w:jc w:val="left"/>
+        <w:rPr>
+          <w:b/>
+        </w:rPr>
+      </w:pPr>
+      <w:r>
+        <w:rPr>
+          <w:b/>
+        </w:rPr>
+        <w:t>PC controlled</w:t>
+      </w:r>
+    </w:p>
+    <w:tbl>
+      <w:tblPr>
+        <w:tblStyle w:val="TableGrid"/>
+        <w:tblW w:w="0" w:type="auto"/>
+        <w:tblLook w:val="04A0" w:firstRow="1" w:lastRow="0" w:firstColumn="1" w:lastColumn="0" w:noHBand="0" w:noVBand="1"/>
+      </w:tblPr>
+      <w:tblGrid>
+        <w:gridCol w:w="904"/>
+        <w:gridCol w:w="932"/>
+        <w:gridCol w:w="884"/>
+        <w:gridCol w:w="913"/>
+        <w:gridCol w:w="913"/>
+        <w:gridCol w:w="827"/>
+        <w:gridCol w:w="845"/>
+        <w:gridCol w:w="1142"/>
+      </w:tblGrid>
+      <w:tr>
+        <w:tc>
+          <w:tcPr>
+            <w:tcW w:w="920" w:type="dxa"/>
+          </w:tcPr>
+          <w:p>
+            <w:pPr>
+              <w:spacing w:line="240" w:lineRule="auto"/>
+              <w:ind w:firstLine="0"/>
+              <w:jc w:val="left"/>
+              <w:rPr>
+                <w:rFonts w:cs="Arial"/>
+                <w:bCs/>
+                <w:szCs w:val="21"/>
+              </w:rPr>
+            </w:pPr>
+            <w:r>
+              <w:rPr>
+                <w:rFonts w:cs="Arial"/>
+                <w:bCs/>
+                <w:szCs w:val="21"/>
+              </w:rPr>
+              <w:t>Set Voltage</w:t>
+            </w:r>
+          </w:p>
+        </w:tc>
+        <w:tc>
+          <w:tcPr>
+            <w:tcW w:w="920" w:type="dxa"/>
+          </w:tcPr>
+          <w:p>
+            <w:pPr>
+              <w:spacing w:line="240" w:lineRule="auto"/>
+              <w:ind w:firstLine="0"/>
+              <w:jc w:val="left"/>
+              <w:rPr>
+                <w:rFonts w:cs="Arial"/>
+                <w:bCs/>
+                <w:szCs w:val="21"/>
+              </w:rPr>
+            </w:pPr>
+            <w:r>
+              <w:rPr>
+                <w:rFonts w:cs="Arial"/>
+                <w:bCs/>
+                <w:szCs w:val="21"/>
+              </w:rPr>
+              <w:t>Set Current</w:t>
+            </w:r>
+          </w:p>
+        </w:tc>
+        <w:tc>
+          <w:tcPr>
+            <w:tcW w:w="920" w:type="dxa"/>
+          </w:tcPr>
+          <w:p>
+            <w:pPr>
+              <w:spacing w:line="240" w:lineRule="auto"/>
+              <w:ind w:firstLine="0"/>
+              <w:jc w:val="left"/>
+              <w:rPr>
+                <w:rFonts w:cs="Arial"/>
+                <w:bCs/>
+                <w:szCs w:val="21"/>
+              </w:rPr>
+            </w:pPr>
+            <w:r>
+              <w:rPr>
+                <w:rFonts w:cs="Arial"/>
+                <w:bCs/>
+                <w:szCs w:val="21"/>
+              </w:rPr>
+              <w:t>Load (ohms)</w:t>
+            </w:r>
+          </w:p>
+        </w:tc>
+        <w:tc>
+          <w:tcPr>
+            <w:tcW w:w="920" w:type="dxa"/>
+          </w:tcPr>
+          <w:p>
+            <w:pPr>
+              <w:spacing w:line="240" w:lineRule="auto"/>
+              <w:ind w:firstLine="0"/>
+              <w:jc w:val="left"/>
+              <w:rPr>
+                <w:rFonts w:cs="Arial"/>
+                <w:bCs/>
+                <w:szCs w:val="21"/>
+              </w:rPr>
+            </w:pPr>
+            <w:r>
+              <w:rPr>
+                <w:rFonts w:cs="Arial"/>
+                <w:bCs/>
+                <w:szCs w:val="21"/>
+              </w:rPr>
+              <w:t>Arduino</w:t>
+            </w:r>
+            <w:r>
+              <w:rPr>
+                <w:rFonts w:cs="Arial"/>
+                <w:bCs/>
+                <w:szCs w:val="21"/>
+              </w:rPr>
+              <w:t xml:space="preserve"> Voltage</w:t>
+            </w:r>
+          </w:p>
+        </w:tc>
+        <w:tc>
+          <w:tcPr>
+            <w:tcW w:w="920" w:type="dxa"/>
+          </w:tcPr>
+          <w:p>
+            <w:pPr>
+              <w:spacing w:line="240" w:lineRule="auto"/>
+              <w:ind w:firstLine="0"/>
+              <w:jc w:val="left"/>
+              <w:rPr>
+                <w:rFonts w:cs="Arial"/>
+                <w:bCs/>
+                <w:szCs w:val="21"/>
+              </w:rPr>
+            </w:pPr>
+            <w:r>
+              <w:rPr>
+                <w:rFonts w:cs="Arial"/>
+                <w:bCs/>
+                <w:szCs w:val="21"/>
+              </w:rPr>
+              <w:t>Arduino</w:t>
+            </w:r>
+          </w:p>
+          <w:p>
+            <w:pPr>
+              <w:spacing w:line="240" w:lineRule="auto"/>
+              <w:ind w:firstLine="0"/>
+              <w:jc w:val="left"/>
+              <w:rPr>
+                <w:rFonts w:cs="Arial"/>
+                <w:bCs/>
+                <w:szCs w:val="21"/>
+              </w:rPr>
+            </w:pPr>
+            <w:r>
+              <w:rPr>
+                <w:rFonts w:cs="Arial"/>
+                <w:bCs/>
+                <w:szCs w:val="21"/>
+              </w:rPr>
+              <w:t>Current</w:t>
+            </w:r>
+          </w:p>
+        </w:tc>
+        <w:tc>
+          <w:tcPr>
+            <w:tcW w:w="920" w:type="dxa"/>
+          </w:tcPr>
+          <w:p>
+            <w:pPr>
+              <w:spacing w:line="240" w:lineRule="auto"/>
+              <w:ind w:firstLine="0"/>
+              <w:jc w:val="left"/>
+              <w:rPr>
+                <w:rFonts w:cs="Arial"/>
+                <w:bCs/>
+                <w:szCs w:val="21"/>
+              </w:rPr>
+            </w:pPr>
+            <w:r>
+              <w:rPr>
+                <w:rFonts w:cs="Arial"/>
+                <w:bCs/>
+                <w:szCs w:val="21"/>
+              </w:rPr>
+              <w:t xml:space="preserve"> After Vout DC</w:t>
+            </w:r>
+          </w:p>
+        </w:tc>
+        <w:tc>
+          <w:tcPr>
+            <w:tcW w:w="920" w:type="dxa"/>
+          </w:tcPr>
+          <w:p>
+            <w:pPr>
+              <w:spacing w:line="240" w:lineRule="auto"/>
+              <w:ind w:firstLine="0"/>
+              <w:jc w:val="left"/>
+              <w:rPr>
+                <w:rFonts w:cs="Arial"/>
+                <w:bCs/>
+                <w:szCs w:val="21"/>
+              </w:rPr>
+            </w:pPr>
+            <w:r>
+              <w:rPr>
+                <w:rFonts w:cs="Arial"/>
+                <w:bCs/>
+                <w:szCs w:val="21"/>
+              </w:rPr>
+              <w:t>After Vout AC</w:t>
+            </w:r>
+          </w:p>
+        </w:tc>
+        <w:tc>
+          <w:tcPr>
+            <w:tcW w:w="920" w:type="dxa"/>
+          </w:tcPr>
+          <w:p>
+            <w:pPr>
+              <w:spacing w:line="240" w:lineRule="auto"/>
+              <w:ind w:firstLine="0"/>
+              <w:jc w:val="left"/>
+              <w:rPr>
+                <w:rFonts w:cs="Arial"/>
+                <w:bCs/>
+                <w:szCs w:val="21"/>
+              </w:rPr>
+            </w:pPr>
+            <w:r>
+              <w:rPr>
+                <w:rFonts w:cs="Arial"/>
+                <w:bCs/>
+                <w:szCs w:val="21"/>
+              </w:rPr>
+              <w:t>Comments</w:t>
+            </w:r>
+          </w:p>
+        </w:tc>
+      </w:tr>
+      <w:tr>
+        <w:tc>
+          <w:tcPr>
+            <w:tcW w:w="920" w:type="dxa"/>
+          </w:tcPr>
+          <w:p>
+            <w:pPr>
+              <w:spacing w:line="240" w:lineRule="auto"/>
+              <w:ind w:firstLine="0"/>
+              <w:jc w:val="left"/>
+              <w:rPr>
+                <w:rFonts w:cs="Arial"/>
+                <w:bCs/>
+                <w:szCs w:val="21"/>
+              </w:rPr>
+            </w:pPr>
+            <w:r>
+              <w:rPr>
+                <w:rFonts w:cs="Arial"/>
+                <w:bCs/>
+                <w:szCs w:val="21"/>
+              </w:rPr>
+              <w:t>10V</w:t>
+            </w:r>
+          </w:p>
+        </w:tc>
+        <w:tc>
+          <w:tcPr>
+            <w:tcW w:w="920" w:type="dxa"/>
+          </w:tcPr>
+          <w:p>
+            <w:pPr>
+              <w:spacing w:line="240" w:lineRule="auto"/>
+              <w:ind w:firstLine="0"/>
+              <w:jc w:val="left"/>
+              <w:rPr>
+                <w:rFonts w:cs="Arial"/>
+                <w:bCs/>
+                <w:szCs w:val="21"/>
+              </w:rPr>
+            </w:pPr>
+            <w:r>
+              <w:rPr>
+                <w:rFonts w:cs="Arial"/>
+                <w:bCs/>
+                <w:szCs w:val="21"/>
+              </w:rPr>
+              <w:t>1000mA</w:t>
+            </w:r>
+          </w:p>
+        </w:tc>
+        <w:tc>
+          <w:tcPr>
+            <w:tcW w:w="920" w:type="dxa"/>
+          </w:tcPr>
+          <w:p>
+            <w:pPr>
+              <w:spacing w:line="240" w:lineRule="auto"/>
+              <w:ind w:firstLine="0"/>
+              <w:jc w:val="left"/>
+              <w:rPr>
+                <w:rFonts w:cs="Arial"/>
+                <w:bCs/>
+                <w:szCs w:val="21"/>
+              </w:rPr>
+            </w:pPr>
+            <w:r>
+              <w:rPr>
+                <w:rFonts w:cs="Arial"/>
+                <w:bCs/>
+                <w:szCs w:val="21"/>
+              </w:rPr>
+              <w:t>35</w:t>
+            </w:r>
+          </w:p>
+        </w:tc>
+        <w:tc>
+          <w:tcPr>
+            <w:tcW w:w="920" w:type="dxa"/>
+          </w:tcPr>
+          <w:p>
+            <w:pPr>
+              <w:spacing w:line="240" w:lineRule="auto"/>
+              <w:ind w:firstLine="0"/>
+              <w:jc w:val="left"/>
+              <w:rPr>
+                <w:rFonts w:cs="Arial"/>
+                <w:bCs/>
+                <w:szCs w:val="21"/>
+              </w:rPr>
+            </w:pPr>
+            <w:r>
+              <w:rPr>
+                <w:rFonts w:cs="Arial"/>
+                <w:bCs/>
+                <w:szCs w:val="21"/>
+              </w:rPr>
+              <w:t>10.05</w:t>
+            </w:r>
+            <w:r>
+              <w:rPr>
+                <w:rFonts w:cs="Arial"/>
+                <w:bCs/>
+                <w:szCs w:val="21"/>
+              </w:rPr>
+              <w:t>V</w:t>
+            </w:r>
+          </w:p>
+        </w:tc>
+        <w:tc>
+          <w:tcPr>
+            <w:tcW w:w="920" w:type="dxa"/>
+          </w:tcPr>
+          <w:p>
+            <w:pPr>
+              <w:spacing w:line="240" w:lineRule="auto"/>
+              <w:ind w:firstLine="0"/>
+              <w:jc w:val="left"/>
+              <w:rPr>
+                <w:rFonts w:cs="Arial"/>
+                <w:b/>
+                <w:bCs/>
+                <w:szCs w:val="21"/>
+              </w:rPr>
+            </w:pPr>
+            <w:r>
+              <w:rPr>
+                <w:rFonts w:cs="Arial"/>
+                <w:bCs/>
+                <w:szCs w:val="21"/>
+              </w:rPr>
+              <w:t>225mA</w:t>
+            </w:r>
+          </w:p>
+        </w:tc>
+        <w:tc>
+          <w:tcPr>
+            <w:tcW w:w="920" w:type="dxa"/>
+          </w:tcPr>
+          <w:p>
+            <w:pPr>
+              <w:spacing w:line="240" w:lineRule="auto"/>
+              <w:ind w:firstLine="0"/>
+              <w:jc w:val="left"/>
+              <w:rPr>
+                <w:rFonts w:cs="Arial"/>
+                <w:bCs/>
+                <w:szCs w:val="21"/>
+              </w:rPr>
+            </w:pPr>
+            <w:r>
+              <w:rPr>
+                <w:rFonts w:cs="Arial"/>
+                <w:bCs/>
+                <w:szCs w:val="21"/>
+              </w:rPr>
+              <w:t>10</w:t>
+            </w:r>
+          </w:p>
+        </w:tc>
+        <w:tc>
+          <w:tcPr>
+            <w:tcW w:w="920" w:type="dxa"/>
+          </w:tcPr>
+          <w:p>
+            <w:pPr>
+              <w:spacing w:line="240" w:lineRule="auto"/>
+              <w:ind w:firstLine="0"/>
+              <w:jc w:val="left"/>
+              <w:rPr>
+                <w:rFonts w:cs="Arial"/>
+                <w:bCs/>
+                <w:szCs w:val="21"/>
+              </w:rPr>
+            </w:pPr>
+            <w:r>
+              <w:rPr>
+                <w:rFonts w:cs="Arial"/>
+                <w:bCs/>
+                <w:szCs w:val="21"/>
+              </w:rPr>
+              <w:t>&lt;20m</w:t>
+            </w:r>
+          </w:p>
+        </w:tc>
+        <w:tc>
+          <w:tcPr>
+            <w:tcW w:w="920" w:type="dxa"/>
+          </w:tcPr>
+          <w:p>
+            <w:pPr>
+              <w:spacing w:line="240" w:lineRule="auto"/>
+              <w:ind w:firstLine="0"/>
+              <w:jc w:val="left"/>
+            </w:pPr>
+            <w:r>
+              <w:t>Scale</w:t>
+            </w:r>
+            <w:r>
+              <w:t xml:space="preserve"> wrong</w:t>
+            </w:r>
+          </w:p>
+        </w:tc>
+      </w:tr>
+      <w:tr>
+        <w:tc>
+          <w:tcPr>
+            <w:tcW w:w="920" w:type="dxa"/>
+          </w:tcPr>
+          <w:p>
+            <w:pPr>
+              <w:spacing w:line="240" w:lineRule="auto"/>
+              <w:ind w:firstLine="0"/>
+              <w:jc w:val="left"/>
+              <w:rPr>
+                <w:rFonts w:cs="Arial"/>
+                <w:bCs/>
+                <w:szCs w:val="21"/>
+              </w:rPr>
+            </w:pPr>
+            <w:r>
+              <w:rPr>
+                <w:rFonts w:cs="Arial"/>
+                <w:bCs/>
+                <w:szCs w:val="21"/>
+              </w:rPr>
+              <w:t>10V</w:t>
+            </w:r>
+          </w:p>
+        </w:tc>
+        <w:tc>
+          <w:tcPr>
+            <w:tcW w:w="920" w:type="dxa"/>
+          </w:tcPr>
+          <w:p>
+            <w:pPr>
+              <w:spacing w:line="240" w:lineRule="auto"/>
+              <w:ind w:firstLine="0"/>
+              <w:jc w:val="left"/>
+              <w:rPr>
+                <w:rFonts w:cs="Arial"/>
+                <w:bCs/>
+                <w:szCs w:val="21"/>
+              </w:rPr>
+            </w:pPr>
+            <w:r>
+              <w:rPr>
+                <w:rFonts w:cs="Arial"/>
+                <w:bCs/>
+                <w:szCs w:val="21"/>
+              </w:rPr>
+              <w:t>100mA</w:t>
+            </w:r>
+          </w:p>
+        </w:tc>
+        <w:tc>
+          <w:tcPr>
+            <w:tcW w:w="920" w:type="dxa"/>
+          </w:tcPr>
+          <w:p>
+            <w:pPr>
+              <w:spacing w:line="240" w:lineRule="auto"/>
+              <w:ind w:firstLine="0"/>
+              <w:jc w:val="left"/>
+              <w:rPr>
+                <w:rFonts w:cs="Arial"/>
+                <w:bCs/>
+                <w:szCs w:val="21"/>
+              </w:rPr>
+            </w:pPr>
+            <w:r>
+              <w:rPr>
+                <w:rFonts w:cs="Arial"/>
+                <w:bCs/>
+                <w:szCs w:val="21"/>
+              </w:rPr>
+              <w:t>35</w:t>
+            </w:r>
+          </w:p>
+        </w:tc>
+        <w:tc>
+          <w:tcPr>
+            <w:tcW w:w="920" w:type="dxa"/>
+          </w:tcPr>
+          <w:p>
+            <w:pPr>
+              <w:spacing w:line="240" w:lineRule="auto"/>
+              <w:ind w:firstLine="0"/>
+              <w:jc w:val="left"/>
+              <w:rPr>
+                <w:rFonts w:cs="Arial"/>
+                <w:bCs/>
+                <w:szCs w:val="21"/>
+              </w:rPr>
+            </w:pPr>
+            <w:r>
+              <w:rPr>
+                <w:rFonts w:cs="Arial"/>
+                <w:bCs/>
+                <w:szCs w:val="21"/>
+              </w:rPr>
+              <w:t>10.05V</w:t>
+            </w:r>
+          </w:p>
+        </w:tc>
+        <w:tc>
+          <w:tcPr>
+            <w:tcW w:w="920" w:type="dxa"/>
+          </w:tcPr>
+          <w:p>
+            <w:pPr>
+              <w:spacing w:line="240" w:lineRule="auto"/>
+              <w:ind w:firstLine="0"/>
+              <w:jc w:val="left"/>
+              <w:rPr>
+                <w:rFonts w:cs="Arial"/>
+                <w:bCs/>
+                <w:szCs w:val="21"/>
+              </w:rPr>
+            </w:pPr>
+            <w:r>
+              <w:rPr>
+                <w:rFonts w:cs="Arial"/>
+                <w:bCs/>
+                <w:szCs w:val="21"/>
+              </w:rPr>
+              <w:t>225mA</w:t>
+            </w:r>
+          </w:p>
+        </w:tc>
+        <w:tc>
+          <w:tcPr>
+            <w:tcW w:w="920" w:type="dxa"/>
+          </w:tcPr>
+          <w:p>
+            <w:pPr>
+              <w:spacing w:line="240" w:lineRule="auto"/>
+              <w:ind w:firstLine="0"/>
+              <w:jc w:val="left"/>
+              <w:rPr>
+                <w:rFonts w:cs="Arial"/>
+                <w:bCs/>
+                <w:szCs w:val="21"/>
+              </w:rPr>
+            </w:pPr>
+            <w:r>
+              <w:rPr>
+                <w:rFonts w:cs="Arial"/>
+                <w:bCs/>
+                <w:szCs w:val="21"/>
+              </w:rPr>
+              <w:t>10</w:t>
+            </w:r>
+          </w:p>
+        </w:tc>
+        <w:tc>
+          <w:tcPr>
+            <w:tcW w:w="920" w:type="dxa"/>
+          </w:tcPr>
+          <w:p>
+            <w:pPr>
+              <w:spacing w:line="240" w:lineRule="auto"/>
+              <w:ind w:firstLine="0"/>
+              <w:jc w:val="left"/>
+              <w:rPr>
+                <w:rFonts w:cs="Arial"/>
+                <w:bCs/>
+                <w:szCs w:val="21"/>
+              </w:rPr>
+            </w:pPr>
+            <w:r>
+              <w:rPr>
+                <w:rFonts w:cs="Arial"/>
+                <w:bCs/>
+                <w:szCs w:val="21"/>
+              </w:rPr>
+              <w:t>&lt;20m</w:t>
+            </w:r>
+          </w:p>
+        </w:tc>
+        <w:tc>
+          <w:tcPr>
+            <w:tcW w:w="920" w:type="dxa"/>
+          </w:tcPr>
+          <w:p>
+            <w:pPr>
+              <w:spacing w:line="240" w:lineRule="auto"/>
+              <w:ind w:firstLine="0"/>
+              <w:jc w:val="left"/>
+            </w:pPr>
+            <w:r>
+              <w:t>Not working</w:t>
+            </w:r>
+          </w:p>
+        </w:tc>
+      </w:tr>
+    </w:tbl>
     <w:p>
       <w:pPr>
         <w:pStyle w:val="Heading1"/>
@@ -7836,7 +10415,7 @@
                     <pic:cNvPicPr/>
                   </pic:nvPicPr>
                   <pic:blipFill>
-                    <a:blip r:embed="rId9">
+                    <a:blip r:embed="rId11">
                       <a:extLst>
                         <a:ext uri="{28A0092B-C50C-407E-A947-70E740481C1C}">
                           <a14:useLocalDpi xmlns:a14="http://schemas.microsoft.com/office/drawing/2010/main" val="0"/>
@@ -7897,7 +10476,7 @@
                     <pic:cNvPicPr/>
                   </pic:nvPicPr>
                   <pic:blipFill>
-                    <a:blip r:embed="rId10">
+                    <a:blip r:embed="rId12">
                       <a:extLst>
                         <a:ext uri="{28A0092B-C50C-407E-A947-70E740481C1C}">
                           <a14:useLocalDpi xmlns:a14="http://schemas.microsoft.com/office/drawing/2010/main" val="0"/>
@@ -7940,14 +10519,15 @@
         <w:t xml:space="preserve"> </w:t>
       </w:r>
     </w:p>
+    <w:bookmarkStart w:id="25" w:name="_Toc464859029"/>
     <w:p>
       <w:pPr>
         <w:pStyle w:val="Heading1"/>
       </w:pPr>
-      <w:bookmarkStart w:id="25" w:name="_Toc464859029"/>
       <w:r>
         <w:rPr>
           <w:noProof/>
+          <w:lang w:val="en-ZA" w:eastAsia="en-ZA"/>
         </w:rPr>
         <w:lastRenderedPageBreak/>
         <mc:AlternateContent>
@@ -8016,7 +10596,7 @@
                               <w:rPr>
                                 <w:noProof/>
                               </w:rPr>
-                              <w:t>7</w:t>
+                              <w:t>9</w:t>
                             </w:r>
                             <w:r>
                               <w:fldChar w:fldCharType="end"/>
@@ -8101,7 +10681,7 @@
                         <w:rPr>
                           <w:noProof/>
                         </w:rPr>
-                        <w:t>7</w:t>
+                        <w:t>9</w:t>
                       </w:r>
                       <w:r>
                         <w:fldChar w:fldCharType="end"/>
@@ -8175,7 +10755,7 @@
                     <pic:cNvPicPr/>
                   </pic:nvPicPr>
                   <pic:blipFill>
-                    <a:blip r:embed="rId11">
+                    <a:blip r:embed="rId13">
                       <a:extLst>
                         <a:ext uri="{28A0092B-C50C-407E-A947-70E740481C1C}">
                           <a14:useLocalDpi xmlns:a14="http://schemas.microsoft.com/office/drawing/2010/main" val="0"/>
@@ -8223,7 +10803,7 @@
       <w:pPr>
         <w:pStyle w:val="Heading1"/>
       </w:pPr>
-      <w:bookmarkStart w:id="28" w:name="_Toc464859030"/>
+      <w:bookmarkStart w:id="27" w:name="_Toc464859030"/>
       <w:r>
         <w:lastRenderedPageBreak/>
         <w:t xml:space="preserve">Appendix D: </w:t>
@@ -8231,7 +10811,7 @@
       <w:r>
         <w:t>Photo of Circuit</w:t>
       </w:r>
-      <w:bookmarkEnd w:id="28"/>
+      <w:bookmarkEnd w:id="27"/>
     </w:p>
     <w:p>
       <w:pPr>
@@ -8253,7 +10833,7 @@
       <w:pPr>
         <w:pStyle w:val="Heading1"/>
       </w:pPr>
-      <w:bookmarkStart w:id="29" w:name="_Toc464859031"/>
+      <w:bookmarkStart w:id="28" w:name="_Toc464859031"/>
       <w:r>
         <w:lastRenderedPageBreak/>
         <w:t xml:space="preserve">Appendix E: </w:t>
@@ -8261,17 +10841,17 @@
       <w:r>
         <w:t>Calculations</w:t>
       </w:r>
+      <w:bookmarkEnd w:id="28"/>
+    </w:p>
+    <w:p>
+      <w:pPr>
+        <w:pStyle w:val="Heading2"/>
+      </w:pPr>
+      <w:bookmarkStart w:id="29" w:name="_Toc464859032"/>
+      <w:r>
+        <w:t>Appendix E.1:</w:t>
+      </w:r>
       <w:bookmarkEnd w:id="29"/>
-    </w:p>
-    <w:p>
-      <w:pPr>
-        <w:pStyle w:val="Heading2"/>
-      </w:pPr>
-      <w:bookmarkStart w:id="30" w:name="_Toc464859032"/>
-      <w:r>
-        <w:t>Appendix E.1:</w:t>
-      </w:r>
-      <w:bookmarkEnd w:id="30"/>
       <w:r>
         <w:t xml:space="preserve"> </w:t>
       </w:r>
@@ -8386,6 +10966,7 @@
           <w:id w:val="211156667"/>
           <w:citation/>
         </w:sdtPr>
+        <w:sdtEndPr/>
         <w:sdtContent>
           <w:r>
             <w:fldChar w:fldCharType="begin"/>
@@ -8404,7 +10985,7 @@
               <w:noProof/>
               <w:lang w:val="en-ZA"/>
             </w:rPr>
-            <w:t>[1]</w:t>
+            <w:t>[2]</w:t>
           </w:r>
           <w:r>
             <w:fldChar w:fldCharType="end"/>
@@ -8420,7 +11001,7 @@
       <w:r>
         <w:fldChar w:fldCharType="separate"/>
       </w:r>
-      <w:hyperlink r:id="rId12" w:anchor="_Toc464864621" w:history="1">
+      <w:hyperlink r:id="rId14" w:anchor="_Toc464864621" w:history="1">
         <w:r>
           <w:rPr>
             <w:rStyle w:val="Hyperlink"/>
@@ -8512,20 +11093,19 @@
     </w:p>
     <w:sdt>
       <w:sdtPr>
+        <w:rPr>
+          <w:rFonts w:ascii="cmr10" w:hAnsi="cmr10" w:cs="Times New Roman"/>
+          <w:bCs w:val="0"/>
+          <w:sz w:val="21"/>
+          <w:szCs w:val="24"/>
+        </w:rPr>
         <w:id w:val="288398182"/>
         <w:docPartObj>
           <w:docPartGallery w:val="Bibliographies"/>
           <w:docPartUnique/>
         </w:docPartObj>
       </w:sdtPr>
-      <w:sdtEndPr>
-        <w:rPr>
-          <w:rFonts w:ascii="cmr10" w:hAnsi="cmr10" w:cs="Times New Roman"/>
-          <w:bCs w:val="0"/>
-          <w:sz w:val="21"/>
-          <w:szCs w:val="24"/>
-        </w:rPr>
-      </w:sdtEndPr>
+      <w:sdtEndPr/>
       <w:sdtContent>
         <w:p>
           <w:pPr>
@@ -8540,6 +11120,7 @@
             <w:id w:val="111145805"/>
             <w:bibliography/>
           </w:sdtPr>
+          <w:sdtEndPr/>
           <w:sdtContent>
             <w:p>
               <w:pPr>
@@ -8579,7 +11160,7 @@
               </w:tblGrid>
               <w:tr>
                 <w:trPr>
-                  <w:divId w:val="1793936126"/>
+                  <w:divId w:val="955214028"/>
                   <w:tblCellSpacing w:w="15" w:type="dxa"/>
                 </w:trPr>
                 <w:tc>
@@ -8619,6 +11200,52 @@
                       <w:rPr>
                         <w:noProof/>
                       </w:rPr>
+                      <w:t>“LM358,” [Online]. Available: www.ti.com/lit/ds/symlink/lm158-n.pdf.</w:t>
+                    </w:r>
+                  </w:p>
+                </w:tc>
+              </w:tr>
+              <w:tr>
+                <w:trPr>
+                  <w:divId w:val="955214028"/>
+                  <w:tblCellSpacing w:w="15" w:type="dxa"/>
+                </w:trPr>
+                <w:tc>
+                  <w:tcPr>
+                    <w:tcW w:w="50" w:type="pct"/>
+                    <w:hideMark/>
+                  </w:tcPr>
+                  <w:p>
+                    <w:pPr>
+                      <w:pStyle w:val="Bibliography"/>
+                      <w:rPr>
+                        <w:noProof/>
+                      </w:rPr>
+                    </w:pPr>
+                    <w:r>
+                      <w:rPr>
+                        <w:noProof/>
+                      </w:rPr>
+                      <w:t xml:space="preserve">[2] </w:t>
+                    </w:r>
+                  </w:p>
+                </w:tc>
+                <w:tc>
+                  <w:tcPr>
+                    <w:tcW w:w="0" w:type="auto"/>
+                    <w:hideMark/>
+                  </w:tcPr>
+                  <w:p>
+                    <w:pPr>
+                      <w:pStyle w:val="Bibliography"/>
+                      <w:rPr>
+                        <w:noProof/>
+                      </w:rPr>
+                    </w:pPr>
+                    <w:r>
+                      <w:rPr>
+                        <w:noProof/>
+                      </w:rPr>
                       <w:t>D. Jones. [Online]. Available: https://youtu.be/tF2krfxYc68.</w:t>
                     </w:r>
                   </w:p>
@@ -8627,7 +11254,7 @@
             </w:tbl>
             <w:p>
               <w:pPr>
-                <w:divId w:val="1793936126"/>
+                <w:divId w:val="955214028"/>
                 <w:rPr>
                   <w:noProof/>
                 </w:rPr>
@@ -8653,8 +11280,8 @@
       </w:pPr>
     </w:p>
     <w:sectPr>
-      <w:footerReference w:type="even" r:id="rId13"/>
-      <w:footerReference w:type="default" r:id="rId14"/>
+      <w:footerReference w:type="even" r:id="rId15"/>
+      <w:footerReference w:type="default" r:id="rId16"/>
       <w:pgSz w:w="11906" w:h="16838" w:code="9"/>
       <w:pgMar w:top="2211" w:right="2268" w:bottom="2211" w:left="2268" w:header="1701" w:footer="1701" w:gutter="0"/>
       <w:pgNumType w:start="0" w:chapStyle="1"/>
@@ -8761,7 +11388,7 @@
         <w:rStyle w:val="PageNumber"/>
         <w:noProof/>
       </w:rPr>
-      <w:t>5-9</w:t>
+      <w:t>7-19</w:t>
     </w:r>
     <w:r>
       <w:rPr>
@@ -9768,6 +12395,119 @@
       </w:pPr>
       <w:rPr>
         <w:rFonts w:hint="default"/>
+      </w:rPr>
+    </w:lvl>
+  </w:abstractNum>
+  <w:abstractNum w:abstractNumId="16" w15:restartNumberingAfterBreak="0">
+    <w:nsid w:val="7F430106"/>
+    <w:multiLevelType w:val="hybridMultilevel"/>
+    <w:tmpl w:val="66A663D4"/>
+    <w:lvl w:ilvl="0" w:tplc="1C09000B">
+      <w:start w:val="8"/>
+      <w:numFmt w:val="bullet"/>
+      <w:lvlText w:val=""/>
+      <w:lvlJc w:val="left"/>
+      <w:pPr>
+        <w:ind w:left="720" w:hanging="360"/>
+      </w:pPr>
+      <w:rPr>
+        <w:rFonts w:ascii="Wingdings" w:eastAsia="Times New Roman" w:hAnsi="Wingdings" w:cs="Times New Roman" w:hint="default"/>
+      </w:rPr>
+    </w:lvl>
+    <w:lvl w:ilvl="1" w:tplc="1C090003" w:tentative="1">
+      <w:start w:val="1"/>
+      <w:numFmt w:val="bullet"/>
+      <w:lvlText w:val="o"/>
+      <w:lvlJc w:val="left"/>
+      <w:pPr>
+        <w:ind w:left="1440" w:hanging="360"/>
+      </w:pPr>
+      <w:rPr>
+        <w:rFonts w:ascii="Courier New" w:hAnsi="Courier New" w:cs="Courier New" w:hint="default"/>
+      </w:rPr>
+    </w:lvl>
+    <w:lvl w:ilvl="2" w:tplc="1C090005" w:tentative="1">
+      <w:start w:val="1"/>
+      <w:numFmt w:val="bullet"/>
+      <w:lvlText w:val=""/>
+      <w:lvlJc w:val="left"/>
+      <w:pPr>
+        <w:ind w:left="2160" w:hanging="360"/>
+      </w:pPr>
+      <w:rPr>
+        <w:rFonts w:ascii="Wingdings" w:hAnsi="Wingdings" w:hint="default"/>
+      </w:rPr>
+    </w:lvl>
+    <w:lvl w:ilvl="3" w:tplc="1C090001" w:tentative="1">
+      <w:start w:val="1"/>
+      <w:numFmt w:val="bullet"/>
+      <w:lvlText w:val=""/>
+      <w:lvlJc w:val="left"/>
+      <w:pPr>
+        <w:ind w:left="2880" w:hanging="360"/>
+      </w:pPr>
+      <w:rPr>
+        <w:rFonts w:ascii="Symbol" w:hAnsi="Symbol" w:hint="default"/>
+      </w:rPr>
+    </w:lvl>
+    <w:lvl w:ilvl="4" w:tplc="1C090003" w:tentative="1">
+      <w:start w:val="1"/>
+      <w:numFmt w:val="bullet"/>
+      <w:lvlText w:val="o"/>
+      <w:lvlJc w:val="left"/>
+      <w:pPr>
+        <w:ind w:left="3600" w:hanging="360"/>
+      </w:pPr>
+      <w:rPr>
+        <w:rFonts w:ascii="Courier New" w:hAnsi="Courier New" w:cs="Courier New" w:hint="default"/>
+      </w:rPr>
+    </w:lvl>
+    <w:lvl w:ilvl="5" w:tplc="1C090005" w:tentative="1">
+      <w:start w:val="1"/>
+      <w:numFmt w:val="bullet"/>
+      <w:lvlText w:val=""/>
+      <w:lvlJc w:val="left"/>
+      <w:pPr>
+        <w:ind w:left="4320" w:hanging="360"/>
+      </w:pPr>
+      <w:rPr>
+        <w:rFonts w:ascii="Wingdings" w:hAnsi="Wingdings" w:hint="default"/>
+      </w:rPr>
+    </w:lvl>
+    <w:lvl w:ilvl="6" w:tplc="1C090001" w:tentative="1">
+      <w:start w:val="1"/>
+      <w:numFmt w:val="bullet"/>
+      <w:lvlText w:val=""/>
+      <w:lvlJc w:val="left"/>
+      <w:pPr>
+        <w:ind w:left="5040" w:hanging="360"/>
+      </w:pPr>
+      <w:rPr>
+        <w:rFonts w:ascii="Symbol" w:hAnsi="Symbol" w:hint="default"/>
+      </w:rPr>
+    </w:lvl>
+    <w:lvl w:ilvl="7" w:tplc="1C090003" w:tentative="1">
+      <w:start w:val="1"/>
+      <w:numFmt w:val="bullet"/>
+      <w:lvlText w:val="o"/>
+      <w:lvlJc w:val="left"/>
+      <w:pPr>
+        <w:ind w:left="5760" w:hanging="360"/>
+      </w:pPr>
+      <w:rPr>
+        <w:rFonts w:ascii="Courier New" w:hAnsi="Courier New" w:cs="Courier New" w:hint="default"/>
+      </w:rPr>
+    </w:lvl>
+    <w:lvl w:ilvl="8" w:tplc="1C090005" w:tentative="1">
+      <w:start w:val="1"/>
+      <w:numFmt w:val="bullet"/>
+      <w:lvlText w:val=""/>
+      <w:lvlJc w:val="left"/>
+      <w:pPr>
+        <w:ind w:left="6480" w:hanging="360"/>
+      </w:pPr>
+      <w:rPr>
+        <w:rFonts w:ascii="Wingdings" w:hAnsi="Wingdings" w:hint="default"/>
       </w:rPr>
     </w:lvl>
   </w:abstractNum>
@@ -9818,6 +12558,9 @@
   </w:num>
   <w:num w:numId="16">
     <w:abstractNumId w:val="10"/>
+  </w:num>
+  <w:num w:numId="17">
+    <w:abstractNumId w:val="16"/>
   </w:num>
 </w:numbering>
 </file>
@@ -10566,6 +13309,32 @@
       <w:vertAlign w:val="superscript"/>
     </w:rPr>
   </w:style>
+  <w:style w:type="table" w:styleId="TableGrid">
+    <w:name w:val="Table Grid"/>
+    <w:basedOn w:val="TableNormal"/>
+    <w:uiPriority w:val="39"/>
+    <w:rsid w:val="001F3171"/>
+    <w:tblPr>
+      <w:tblBorders>
+        <w:top w:val="single" w:sz="4" w:space="0" w:color="auto"/>
+        <w:left w:val="single" w:sz="4" w:space="0" w:color="auto"/>
+        <w:bottom w:val="single" w:sz="4" w:space="0" w:color="auto"/>
+        <w:right w:val="single" w:sz="4" w:space="0" w:color="auto"/>
+        <w:insideH w:val="single" w:sz="4" w:space="0" w:color="auto"/>
+        <w:insideV w:val="single" w:sz="4" w:space="0" w:color="auto"/>
+      </w:tblBorders>
+    </w:tblPr>
+  </w:style>
+  <w:style w:type="character" w:styleId="PlaceholderText">
+    <w:name w:val="Placeholder Text"/>
+    <w:basedOn w:val="DefaultParagraphFont"/>
+    <w:uiPriority w:val="99"/>
+    <w:semiHidden/>
+    <w:rsid w:val="003B47BC"/>
+    <w:rPr>
+      <w:color w:val="808080"/>
+    </w:rPr>
+  </w:style>
 </w:styles>
 </file>
 
@@ -10892,6 +13661,14 @@
       </b:Author>
     </b:Author>
     <b:URL>https://youtu.be/tF2krfxYc68</b:URL>
+    <b:RefOrder>2</b:RefOrder>
+  </b:Source>
+  <b:Source>
+    <b:Tag>LM3</b:Tag>
+    <b:SourceType>InternetSite</b:SourceType>
+    <b:Guid>{C5D18540-6DBE-41D4-A5C4-ED3883A81D42}</b:Guid>
+    <b:Title>LM358</b:Title>
+    <b:URL>www.ti.com/lit/ds/symlink/lm158-n.pdf</b:URL>
     <b:RefOrder>1</b:RefOrder>
   </b:Source>
 </b:Sources>
@@ -10906,7 +13683,7 @@
 </file>
 
 <file path=customXml/itemProps2.xml><?xml version="1.0" encoding="utf-8"?>
-<ds:datastoreItem xmlns:ds="http://schemas.openxmlformats.org/officeDocument/2006/customXml" ds:itemID="{05EEB683-A707-473C-ABD3-53E4BAE6423D}">
+<ds:datastoreItem xmlns:ds="http://schemas.openxmlformats.org/officeDocument/2006/customXml" ds:itemID="{9BF7A822-2BAF-4323-B345-EC774F25CA62}">
   <ds:schemaRefs>
     <ds:schemaRef ds:uri="http://schemas.openxmlformats.org/officeDocument/2006/bibliography"/>
   </ds:schemaRefs>

</xml_diff>